<commit_message>
specs looks good, and wrote up the memo for this week
</commit_message>
<xml_diff>
--- a/Written Report/Design Specs.docx
+++ b/Written Report/Design Specs.docx
@@ -194,7 +194,16 @@
           <w:sz w:val="21"/>
           <w:szCs w:val="21"/>
         </w:rPr>
-        <w:t>Offensive/defensive Specs</w:t>
+        <w:t>Offensive/defensive Spec</w:t>
+      </w:r>
+      <w:r>
+        <w:rPr>
+          <w:rFonts w:ascii="Verdana" w:eastAsia="Times New Roman" w:hAnsi="Verdana" w:cs="Times New Roman"/>
+          <w:color w:val="333333"/>
+          <w:sz w:val="21"/>
+          <w:szCs w:val="21"/>
+        </w:rPr>
+        <w:t>ifications:</w:t>
       </w:r>
     </w:p>
     <w:p>
@@ -311,7 +320,16 @@
           <w:sz w:val="21"/>
           <w:szCs w:val="21"/>
         </w:rPr>
-        <w:t>Can</w:t>
+        <w:t>Bot c</w:t>
+      </w:r>
+      <w:r>
+        <w:rPr>
+          <w:rFonts w:ascii="Verdana" w:eastAsia="Times New Roman" w:hAnsi="Verdana" w:cs="Times New Roman"/>
+          <w:color w:val="333333"/>
+          <w:sz w:val="21"/>
+          <w:szCs w:val="21"/>
+        </w:rPr>
+        <w:t>an</w:t>
       </w:r>
       <w:r>
         <w:rPr>
@@ -360,8 +378,6 @@
         </w:rPr>
         <w:t>of pushing force from opponent, based on friction and motor stall torque.</w:t>
       </w:r>
-      <w:bookmarkStart w:id="0" w:name="_GoBack"/>
-      <w:bookmarkEnd w:id="0"/>
     </w:p>
     <w:p>
       <w:pPr>
@@ -450,7 +466,25 @@
           <w:sz w:val="21"/>
           <w:szCs w:val="21"/>
         </w:rPr>
-        <w:t xml:space="preserve">If an externally threaded (or studded) roller is utilized, it must also be able to inflict at least __ </w:t>
+        <w:t>If an externally threaded (or studded) roller is utilized, it must also be able to inflict at least</w:t>
+      </w:r>
+      <w:r>
+        <w:rPr>
+          <w:rFonts w:ascii="Verdana" w:eastAsia="Times New Roman" w:hAnsi="Verdana" w:cs="Times New Roman"/>
+          <w:color w:val="333333"/>
+          <w:sz w:val="21"/>
+          <w:szCs w:val="21"/>
+        </w:rPr>
+        <w:t xml:space="preserve"> 20</w:t>
+      </w:r>
+      <w:r>
+        <w:rPr>
+          <w:rFonts w:ascii="Verdana" w:eastAsia="Times New Roman" w:hAnsi="Verdana" w:cs="Times New Roman"/>
+          <w:color w:val="333333"/>
+          <w:sz w:val="21"/>
+          <w:szCs w:val="21"/>
+        </w:rPr>
+        <w:t xml:space="preserve"> </w:t>
       </w:r>
       <w:proofErr w:type="spellStart"/>
       <w:r>
@@ -522,27 +556,37 @@
     <w:p>
       <w:pPr>
         <w:pStyle w:val="ListParagraph"/>
-        <w:numPr>
-          <w:ilvl w:val="0"/>
-          <w:numId w:val="1"/>
-        </w:numPr>
-        <w:shd w:val="clear" w:color="auto" w:fill="FFFFFF"/>
-        <w:spacing w:after="150" w:line="240" w:lineRule="auto"/>
-        <w:rPr>
-          <w:rFonts w:ascii="Verdana" w:eastAsia="Times New Roman" w:hAnsi="Verdana" w:cs="Times New Roman"/>
-          <w:color w:val="333333"/>
-          <w:sz w:val="21"/>
-          <w:szCs w:val="21"/>
-        </w:rPr>
-      </w:pPr>
-      <w:r>
-        <w:rPr>
-          <w:rFonts w:ascii="Verdana" w:eastAsia="Times New Roman" w:hAnsi="Verdana" w:cs="Times New Roman"/>
-          <w:color w:val="333333"/>
-          <w:sz w:val="21"/>
-          <w:szCs w:val="21"/>
-        </w:rPr>
-        <w:t>Can run for 3 minutes continuously and be replaced or charged in under 5.</w:t>
+        <w:shd w:val="clear" w:color="auto" w:fill="FFFFFF"/>
+        <w:spacing w:after="150" w:line="240" w:lineRule="auto"/>
+        <w:rPr>
+          <w:rFonts w:ascii="Verdana" w:eastAsia="Times New Roman" w:hAnsi="Verdana" w:cs="Times New Roman"/>
+          <w:color w:val="333333"/>
+          <w:sz w:val="21"/>
+          <w:szCs w:val="21"/>
+        </w:rPr>
+      </w:pPr>
+    </w:p>
+    <w:p>
+      <w:pPr>
+        <w:pStyle w:val="ListParagraph"/>
+        <w:shd w:val="clear" w:color="auto" w:fill="FFFFFF"/>
+        <w:spacing w:after="150" w:line="240" w:lineRule="auto"/>
+        <w:ind w:hanging="720"/>
+        <w:rPr>
+          <w:rFonts w:ascii="Verdana" w:eastAsia="Times New Roman" w:hAnsi="Verdana" w:cs="Times New Roman"/>
+          <w:color w:val="333333"/>
+          <w:sz w:val="21"/>
+          <w:szCs w:val="21"/>
+        </w:rPr>
+      </w:pPr>
+      <w:r>
+        <w:rPr>
+          <w:rFonts w:ascii="Verdana" w:eastAsia="Times New Roman" w:hAnsi="Verdana" w:cs="Times New Roman"/>
+          <w:color w:val="333333"/>
+          <w:sz w:val="21"/>
+          <w:szCs w:val="21"/>
+        </w:rPr>
+        <w:t>Assembly Specifications:</w:t>
       </w:r>
     </w:p>
     <w:p>
@@ -568,16 +612,34 @@
           <w:sz w:val="21"/>
           <w:szCs w:val="21"/>
         </w:rPr>
-        <w:t>Mo</w:t>
-      </w:r>
-      <w:r>
-        <w:rPr>
-          <w:rFonts w:ascii="Verdana" w:eastAsia="Times New Roman" w:hAnsi="Verdana" w:cs="Times New Roman"/>
-          <w:color w:val="333333"/>
-          <w:sz w:val="21"/>
-          <w:szCs w:val="21"/>
-        </w:rPr>
-        <w:t xml:space="preserve">tor and wheel assembly must provide 20lb of force as well as withstand </w:t>
+        <w:t>Battery should provide enough power to</w:t>
+      </w:r>
+      <w:r>
+        <w:rPr>
+          <w:rFonts w:ascii="Verdana" w:eastAsia="Times New Roman" w:hAnsi="Verdana" w:cs="Times New Roman"/>
+          <w:color w:val="333333"/>
+          <w:sz w:val="21"/>
+          <w:szCs w:val="21"/>
+        </w:rPr>
+        <w:t xml:space="preserve"> run for 3 minutes continuously and be replaced or charged in under 5</w:t>
+      </w:r>
+      <w:r>
+        <w:rPr>
+          <w:rFonts w:ascii="Verdana" w:eastAsia="Times New Roman" w:hAnsi="Verdana" w:cs="Times New Roman"/>
+          <w:color w:val="333333"/>
+          <w:sz w:val="21"/>
+          <w:szCs w:val="21"/>
+        </w:rPr>
+        <w:t xml:space="preserve"> minutes</w:t>
+      </w:r>
+      <w:r>
+        <w:rPr>
+          <w:rFonts w:ascii="Verdana" w:eastAsia="Times New Roman" w:hAnsi="Verdana" w:cs="Times New Roman"/>
+          <w:color w:val="333333"/>
+          <w:sz w:val="21"/>
+          <w:szCs w:val="21"/>
+        </w:rPr>
+        <w:t>.</w:t>
       </w:r>
     </w:p>
     <w:p>
@@ -603,6 +665,50 @@
           <w:sz w:val="21"/>
           <w:szCs w:val="21"/>
         </w:rPr>
+        <w:t>Mo</w:t>
+      </w:r>
+      <w:r>
+        <w:rPr>
+          <w:rFonts w:ascii="Verdana" w:eastAsia="Times New Roman" w:hAnsi="Verdana" w:cs="Times New Roman"/>
+          <w:color w:val="333333"/>
+          <w:sz w:val="21"/>
+          <w:szCs w:val="21"/>
+        </w:rPr>
+        <w:t xml:space="preserve">tor and wheel assembly must provide as well as withstand </w:t>
+      </w:r>
+      <w:r>
+        <w:rPr>
+          <w:rFonts w:ascii="Verdana" w:eastAsia="Times New Roman" w:hAnsi="Verdana" w:cs="Times New Roman"/>
+          <w:color w:val="333333"/>
+          <w:sz w:val="21"/>
+          <w:szCs w:val="21"/>
+        </w:rPr>
+        <w:t>a force of 25 lb.</w:t>
+      </w:r>
+    </w:p>
+    <w:p>
+      <w:pPr>
+        <w:pStyle w:val="ListParagraph"/>
+        <w:numPr>
+          <w:ilvl w:val="0"/>
+          <w:numId w:val="1"/>
+        </w:numPr>
+        <w:shd w:val="clear" w:color="auto" w:fill="FFFFFF"/>
+        <w:spacing w:after="150" w:line="240" w:lineRule="auto"/>
+        <w:rPr>
+          <w:rFonts w:ascii="Verdana" w:eastAsia="Times New Roman" w:hAnsi="Verdana" w:cs="Times New Roman"/>
+          <w:color w:val="333333"/>
+          <w:sz w:val="21"/>
+          <w:szCs w:val="21"/>
+        </w:rPr>
+      </w:pPr>
+      <w:r>
+        <w:rPr>
+          <w:rFonts w:ascii="Verdana" w:eastAsia="Times New Roman" w:hAnsi="Verdana" w:cs="Times New Roman"/>
+          <w:color w:val="333333"/>
+          <w:sz w:val="21"/>
+          <w:szCs w:val="21"/>
+        </w:rPr>
         <w:t xml:space="preserve">Turn radius of </w:t>
       </w:r>
       <w:r>
@@ -633,7 +739,25 @@
           <w:sz w:val="21"/>
           <w:szCs w:val="21"/>
         </w:rPr>
-        <w:t>Interface Specs:</w:t>
+        <w:t xml:space="preserve">Interface </w:t>
+      </w:r>
+      <w:r>
+        <w:rPr>
+          <w:rFonts w:ascii="Verdana" w:eastAsia="Times New Roman" w:hAnsi="Verdana" w:cs="Times New Roman"/>
+          <w:color w:val="333333"/>
+          <w:sz w:val="21"/>
+          <w:szCs w:val="21"/>
+        </w:rPr>
+        <w:t>Specifications</w:t>
+      </w:r>
+      <w:r>
+        <w:rPr>
+          <w:rFonts w:ascii="Verdana" w:eastAsia="Times New Roman" w:hAnsi="Verdana" w:cs="Times New Roman"/>
+          <w:color w:val="333333"/>
+          <w:sz w:val="21"/>
+          <w:szCs w:val="21"/>
+        </w:rPr>
+        <w:t>:</w:t>
       </w:r>
     </w:p>
     <w:p>
@@ -659,7 +783,18 @@
           <w:sz w:val="21"/>
           <w:szCs w:val="21"/>
         </w:rPr>
-        <w:t xml:space="preserve">Must include a master power disconnect switch </w:t>
+        <w:t>Bot m</w:t>
+      </w:r>
+      <w:bookmarkStart w:id="0" w:name="_GoBack"/>
+      <w:bookmarkEnd w:id="0"/>
+      <w:r>
+        <w:rPr>
+          <w:rFonts w:ascii="Verdana" w:eastAsia="Times New Roman" w:hAnsi="Verdana" w:cs="Times New Roman"/>
+          <w:color w:val="333333"/>
+          <w:sz w:val="21"/>
+          <w:szCs w:val="21"/>
+        </w:rPr>
+        <w:t xml:space="preserve">ust include a master power disconnect switch </w:t>
       </w:r>
     </w:p>
     <w:p>
@@ -687,46 +822,80 @@
         </w:rPr>
         <w:t>Control system must interface with driving motors as well and a remote control which is reliable over at least 33.28 ft. (SQRT((20ft^</w:t>
       </w:r>
-      <w:proofErr w:type="gramStart"/>
-      <w:r>
-        <w:rPr>
-          <w:rFonts w:ascii="Verdana" w:eastAsia="Times New Roman" w:hAnsi="Verdana" w:cs="Times New Roman"/>
-          <w:color w:val="333333"/>
-          <w:sz w:val="21"/>
-          <w:szCs w:val="21"/>
-        </w:rPr>
-        <w:t>2)+(</w:t>
-      </w:r>
-      <w:proofErr w:type="gramEnd"/>
-      <w:r>
-        <w:rPr>
-          <w:rFonts w:ascii="Verdana" w:eastAsia="Times New Roman" w:hAnsi="Verdana" w:cs="Times New Roman"/>
-          <w:color w:val="333333"/>
-          <w:sz w:val="21"/>
-          <w:szCs w:val="21"/>
-        </w:rPr>
-        <w:t>20ft^2))+5 ft)</w:t>
-      </w:r>
-    </w:p>
-    <w:p>
-      <w:pPr>
-        <w:shd w:val="clear" w:color="auto" w:fill="FFFFFF"/>
-        <w:spacing w:after="150" w:line="240" w:lineRule="auto"/>
-        <w:rPr>
-          <w:rFonts w:ascii="Verdana" w:eastAsia="Times New Roman" w:hAnsi="Verdana" w:cs="Times New Roman"/>
-          <w:color w:val="333333"/>
-          <w:sz w:val="21"/>
-          <w:szCs w:val="21"/>
-        </w:rPr>
-      </w:pPr>
-      <w:r>
-        <w:rPr>
-          <w:rFonts w:ascii="Verdana" w:eastAsia="Times New Roman" w:hAnsi="Verdana" w:cs="Times New Roman"/>
-          <w:color w:val="333333"/>
-          <w:sz w:val="21"/>
-          <w:szCs w:val="21"/>
-        </w:rPr>
-        <w:t>Material Specs:</w:t>
+      <w:r>
+        <w:rPr>
+          <w:rFonts w:ascii="Verdana" w:eastAsia="Times New Roman" w:hAnsi="Verdana" w:cs="Times New Roman"/>
+          <w:color w:val="333333"/>
+          <w:sz w:val="21"/>
+          <w:szCs w:val="21"/>
+        </w:rPr>
+        <w:t>2) +(</w:t>
+      </w:r>
+      <w:r>
+        <w:rPr>
+          <w:rFonts w:ascii="Verdana" w:eastAsia="Times New Roman" w:hAnsi="Verdana" w:cs="Times New Roman"/>
+          <w:color w:val="333333"/>
+          <w:sz w:val="21"/>
+          <w:szCs w:val="21"/>
+        </w:rPr>
+        <w:t>20ft^2</w:t>
+      </w:r>
+      <w:r>
+        <w:rPr>
+          <w:rFonts w:ascii="Verdana" w:eastAsia="Times New Roman" w:hAnsi="Verdana" w:cs="Times New Roman"/>
+          <w:color w:val="333333"/>
+          <w:sz w:val="21"/>
+          <w:szCs w:val="21"/>
+        </w:rPr>
+        <w:t>)) +</w:t>
+      </w:r>
+      <w:r>
+        <w:rPr>
+          <w:rFonts w:ascii="Verdana" w:eastAsia="Times New Roman" w:hAnsi="Verdana" w:cs="Times New Roman"/>
+          <w:color w:val="333333"/>
+          <w:sz w:val="21"/>
+          <w:szCs w:val="21"/>
+        </w:rPr>
+        <w:t>5 ft)</w:t>
+      </w:r>
+    </w:p>
+    <w:p>
+      <w:pPr>
+        <w:shd w:val="clear" w:color="auto" w:fill="FFFFFF"/>
+        <w:spacing w:after="150" w:line="240" w:lineRule="auto"/>
+        <w:rPr>
+          <w:rFonts w:ascii="Verdana" w:eastAsia="Times New Roman" w:hAnsi="Verdana" w:cs="Times New Roman"/>
+          <w:color w:val="333333"/>
+          <w:sz w:val="21"/>
+          <w:szCs w:val="21"/>
+        </w:rPr>
+      </w:pPr>
+      <w:r>
+        <w:rPr>
+          <w:rFonts w:ascii="Verdana" w:eastAsia="Times New Roman" w:hAnsi="Verdana" w:cs="Times New Roman"/>
+          <w:color w:val="333333"/>
+          <w:sz w:val="21"/>
+          <w:szCs w:val="21"/>
+        </w:rPr>
+        <w:t xml:space="preserve">Material </w:t>
+      </w:r>
+      <w:r>
+        <w:rPr>
+          <w:rFonts w:ascii="Verdana" w:eastAsia="Times New Roman" w:hAnsi="Verdana" w:cs="Times New Roman"/>
+          <w:color w:val="333333"/>
+          <w:sz w:val="21"/>
+          <w:szCs w:val="21"/>
+        </w:rPr>
+        <w:t>Specifications</w:t>
+      </w:r>
+      <w:r>
+        <w:rPr>
+          <w:rFonts w:ascii="Verdana" w:eastAsia="Times New Roman" w:hAnsi="Verdana" w:cs="Times New Roman"/>
+          <w:color w:val="333333"/>
+          <w:sz w:val="21"/>
+          <w:szCs w:val="21"/>
+        </w:rPr>
+        <w:t>:</w:t>
       </w:r>
     </w:p>
     <w:p>

</xml_diff>

<commit_message>
what do you guys think about the specs?
</commit_message>
<xml_diff>
--- a/Written Report/Design Specs.docx
+++ b/Written Report/Design Specs.docx
@@ -785,8 +785,6 @@
         </w:rPr>
         <w:t>Bot m</w:t>
       </w:r>
-      <w:bookmarkStart w:id="0" w:name="_GoBack"/>
-      <w:bookmarkEnd w:id="0"/>
       <w:r>
         <w:rPr>
           <w:rFonts w:ascii="Verdana" w:eastAsia="Times New Roman" w:hAnsi="Verdana" w:cs="Times New Roman"/>
@@ -1127,6 +1125,18 @@
           <w:szCs w:val="21"/>
         </w:rPr>
       </w:pPr>
+      <w:r>
+        <w:rPr>
+          <w:rFonts w:ascii="Verdana" w:eastAsia="Times New Roman" w:hAnsi="Verdana" w:cs="Times New Roman"/>
+          <w:color w:val="333333"/>
+          <w:sz w:val="21"/>
+          <w:szCs w:val="21"/>
+        </w:rPr>
+        <w:lastRenderedPageBreak/>
+        <w:t>At this level, the basic numerical values that can be achieved was assumed, and the calculation were made based on those values. As the project progress, with more research and testing, the values can be increased for decreased according to the need of overall performance of the Battle bot.</w:t>
+      </w:r>
+      <w:bookmarkStart w:id="0" w:name="_GoBack"/>
+      <w:bookmarkEnd w:id="0"/>
     </w:p>
     <w:p>
       <w:pPr>

</xml_diff>

<commit_message>
Cleaned up section 4
</commit_message>
<xml_diff>
--- a/Written Report/Design Specs.docx
+++ b/Written Report/Design Specs.docx
@@ -1,6 +1,6 @@
 
 <file path=word/document.xml><?xml version="1.0" encoding="utf-8"?>
-<w:document xmlns:wpc="http://schemas.microsoft.com/office/word/2010/wordprocessingCanvas" xmlns:cx="http://schemas.microsoft.com/office/drawing/2014/chartex" xmlns:cx1="http://schemas.microsoft.com/office/drawing/2015/9/8/chartex" xmlns:cx2="http://schemas.microsoft.com/office/drawing/2015/10/21/chartex" xmlns:cx3="http://schemas.microsoft.com/office/drawing/2016/5/9/chartex" xmlns:cx4="http://schemas.microsoft.com/office/drawing/2016/5/10/chartex" xmlns:cx5="http://schemas.microsoft.com/office/drawing/2016/5/11/chartex" xmlns:cx6="http://schemas.microsoft.com/office/drawing/2016/5/12/chartex" xmlns:cx7="http://schemas.microsoft.com/office/drawing/2016/5/13/chartex" xmlns:cx8="http://schemas.microsoft.com/office/drawing/2016/5/14/chartex" xmlns:mc="http://schemas.openxmlformats.org/markup-compatibility/2006" xmlns:aink="http://schemas.microsoft.com/office/drawing/2016/ink" xmlns:am3d="http://schemas.microsoft.com/office/drawing/2017/model3d" xmlns:o="urn:schemas-microsoft-com:office:office" xmlns:r="http://schemas.openxmlformats.org/officeDocument/2006/relationships" xmlns:m="http://schemas.openxmlformats.org/officeDocument/2006/math" xmlns:v="urn:schemas-microsoft-com:vml" xmlns:wp14="http://schemas.microsoft.com/office/word/2010/wordprocessingDrawing" xmlns:wp="http://schemas.openxmlformats.org/drawingml/2006/wordprocessingDrawing" xmlns:w10="urn:schemas-microsoft-com:office:word" xmlns:w="http://schemas.openxmlformats.org/wordprocessingml/2006/main" xmlns:w14="http://schemas.microsoft.com/office/word/2010/wordml" xmlns:w15="http://schemas.microsoft.com/office/word/2012/wordml" xmlns:w16cid="http://schemas.microsoft.com/office/word/2016/wordml/cid" xmlns:w16se="http://schemas.microsoft.com/office/word/2015/wordml/symex" xmlns:wpg="http://schemas.microsoft.com/office/word/2010/wordprocessingGroup" xmlns:wpi="http://schemas.microsoft.com/office/word/2010/wordprocessingInk" xmlns:wne="http://schemas.microsoft.com/office/word/2006/wordml" xmlns:wps="http://schemas.microsoft.com/office/word/2010/wordprocessingShape" mc:Ignorable="w14 w15 w16se w16cid wp14">
+<w:document xmlns:wpc="http://schemas.microsoft.com/office/word/2010/wordprocessingCanvas" xmlns:cx="http://schemas.microsoft.com/office/drawing/2014/chartex" xmlns:cx1="http://schemas.microsoft.com/office/drawing/2015/9/8/chartex" xmlns:cx2="http://schemas.microsoft.com/office/drawing/2015/10/21/chartex" xmlns:cx3="http://schemas.microsoft.com/office/drawing/2016/5/9/chartex" xmlns:cx4="http://schemas.microsoft.com/office/drawing/2016/5/10/chartex" xmlns:cx5="http://schemas.microsoft.com/office/drawing/2016/5/11/chartex" xmlns:mc="http://schemas.openxmlformats.org/markup-compatibility/2006" xmlns:o="urn:schemas-microsoft-com:office:office" xmlns:r="http://schemas.openxmlformats.org/officeDocument/2006/relationships" xmlns:m="http://schemas.openxmlformats.org/officeDocument/2006/math" xmlns:v="urn:schemas-microsoft-com:vml" xmlns:wp14="http://schemas.microsoft.com/office/word/2010/wordprocessingDrawing" xmlns:wp="http://schemas.openxmlformats.org/drawingml/2006/wordprocessingDrawing" xmlns:w10="urn:schemas-microsoft-com:office:word" xmlns:w="http://schemas.openxmlformats.org/wordprocessingml/2006/main" xmlns:w14="http://schemas.microsoft.com/office/word/2010/wordml" xmlns:w15="http://schemas.microsoft.com/office/word/2012/wordml" xmlns:w16se="http://schemas.microsoft.com/office/word/2015/wordml/symex" xmlns:wpg="http://schemas.microsoft.com/office/word/2010/wordprocessingGroup" xmlns:wpi="http://schemas.microsoft.com/office/word/2010/wordprocessingInk" xmlns:wne="http://schemas.microsoft.com/office/word/2006/wordml" xmlns:wps="http://schemas.microsoft.com/office/word/2010/wordprocessingShape" mc:Ignorable="w14 w15 w16se wp14">
   <w:body>
     <w:p>
       <w:pPr>
@@ -40,18 +40,8 @@
         </w:rPr>
         <w:t>Design Specifications</w:t>
       </w:r>
-    </w:p>
-    <w:p>
-      <w:pPr>
-        <w:shd w:val="clear" w:color="auto" w:fill="FFFFFF"/>
-        <w:spacing w:after="150" w:line="240" w:lineRule="auto"/>
-        <w:rPr>
-          <w:rFonts w:ascii="Verdana" w:eastAsia="Times New Roman" w:hAnsi="Verdana" w:cs="Times New Roman"/>
-          <w:color w:val="333333"/>
-          <w:sz w:val="21"/>
-          <w:szCs w:val="21"/>
-        </w:rPr>
-      </w:pPr>
+      <w:bookmarkStart w:id="1" w:name="_GoBack"/>
+      <w:bookmarkEnd w:id="1"/>
     </w:p>
     <w:p>
       <w:pPr>
@@ -62,35 +52,21 @@
         <w:rPr>
           <w:rFonts w:eastAsia="Times New Roman" w:cstheme="minorHAnsi"/>
           <w:color w:val="333333"/>
-          <w:sz w:val="24"/>
-          <w:szCs w:val="24"/>
-        </w:rPr>
-      </w:pPr>
-      <w:proofErr w:type="gramStart"/>
-      <w:r>
-        <w:rPr>
-          <w:rFonts w:eastAsia="Times New Roman" w:cstheme="minorHAnsi"/>
-          <w:color w:val="333333"/>
-          <w:sz w:val="24"/>
-          <w:szCs w:val="24"/>
-        </w:rPr>
-        <w:t>Due to the fact that</w:t>
-      </w:r>
-      <w:proofErr w:type="gramEnd"/>
-      <w:r>
-        <w:rPr>
-          <w:rFonts w:eastAsia="Times New Roman" w:cstheme="minorHAnsi"/>
-          <w:color w:val="333333"/>
-          <w:sz w:val="24"/>
-          <w:szCs w:val="24"/>
-        </w:rPr>
-        <w:t xml:space="preserve"> this project proposal is a type of competition and lacks both a sponsor and firm/OSHA/professional/industr</w:t>
-      </w:r>
-      <w:r>
-        <w:rPr>
-          <w:rFonts w:eastAsia="Times New Roman" w:cstheme="minorHAnsi"/>
-          <w:color w:val="333333"/>
-          <w:sz w:val="24"/>
+          <w:szCs w:val="24"/>
+        </w:rPr>
+      </w:pPr>
+      <w:r>
+        <w:rPr>
+          <w:rFonts w:eastAsia="Times New Roman" w:cstheme="minorHAnsi"/>
+          <w:color w:val="333333"/>
+          <w:szCs w:val="24"/>
+        </w:rPr>
+        <w:t>Due to the fact that this project proposal is a type of competition and lacks both a sponsor and firm/OSHA/professional/industr</w:t>
+      </w:r>
+      <w:r>
+        <w:rPr>
+          <w:rFonts w:eastAsia="Times New Roman" w:cstheme="minorHAnsi"/>
+          <w:color w:val="333333"/>
           <w:szCs w:val="24"/>
         </w:rPr>
         <w:t>ial</w:t>
@@ -99,7 +75,6 @@
         <w:rPr>
           <w:rFonts w:eastAsia="Times New Roman" w:cstheme="minorHAnsi"/>
           <w:color w:val="333333"/>
-          <w:sz w:val="24"/>
           <w:szCs w:val="24"/>
         </w:rPr>
         <w:t xml:space="preserve"> standards</w:t>
@@ -108,7 +83,6 @@
         <w:rPr>
           <w:rFonts w:eastAsia="Times New Roman" w:cstheme="minorHAnsi"/>
           <w:color w:val="333333"/>
-          <w:sz w:val="24"/>
           <w:szCs w:val="24"/>
         </w:rPr>
         <w:t>,</w:t>
@@ -117,7 +91,6 @@
         <w:rPr>
           <w:rFonts w:eastAsia="Times New Roman" w:cstheme="minorHAnsi"/>
           <w:color w:val="333333"/>
-          <w:sz w:val="24"/>
           <w:szCs w:val="24"/>
         </w:rPr>
         <w:t xml:space="preserve"> </w:t>
@@ -126,7 +99,6 @@
         <w:rPr>
           <w:rFonts w:eastAsia="Times New Roman" w:cstheme="minorHAnsi"/>
           <w:color w:val="333333"/>
-          <w:sz w:val="24"/>
           <w:szCs w:val="24"/>
         </w:rPr>
         <w:t>m</w:t>
@@ -135,7 +107,6 @@
         <w:rPr>
           <w:rFonts w:eastAsia="Times New Roman" w:cstheme="minorHAnsi"/>
           <w:color w:val="333333"/>
-          <w:sz w:val="24"/>
           <w:szCs w:val="24"/>
         </w:rPr>
         <w:t>any spec</w:t>
@@ -144,7 +115,6 @@
         <w:rPr>
           <w:rFonts w:eastAsia="Times New Roman" w:cstheme="minorHAnsi"/>
           <w:color w:val="333333"/>
-          <w:sz w:val="24"/>
           <w:szCs w:val="24"/>
         </w:rPr>
         <w:t>ifications</w:t>
@@ -153,7 +123,6 @@
         <w:rPr>
           <w:rFonts w:eastAsia="Times New Roman" w:cstheme="minorHAnsi"/>
           <w:color w:val="333333"/>
-          <w:sz w:val="24"/>
           <w:szCs w:val="24"/>
         </w:rPr>
         <w:t xml:space="preserve"> will be either required by the competition guidelines </w:t>
@@ -162,7 +131,6 @@
         <w:rPr>
           <w:rFonts w:eastAsia="Times New Roman" w:cstheme="minorHAnsi"/>
           <w:color w:val="333333"/>
-          <w:sz w:val="24"/>
           <w:szCs w:val="24"/>
         </w:rPr>
         <w:t>or</w:t>
@@ -171,7 +139,6 @@
         <w:rPr>
           <w:rFonts w:eastAsia="Times New Roman" w:cstheme="minorHAnsi"/>
           <w:color w:val="333333"/>
-          <w:sz w:val="24"/>
           <w:szCs w:val="24"/>
         </w:rPr>
         <w:t xml:space="preserve"> the personal targets for the group.</w:t>
@@ -180,7 +147,6 @@
         <w:rPr>
           <w:rFonts w:eastAsia="Times New Roman" w:cstheme="minorHAnsi"/>
           <w:color w:val="333333"/>
-          <w:sz w:val="24"/>
           <w:szCs w:val="24"/>
         </w:rPr>
         <w:t xml:space="preserve"> The specifications were categorized as follows;</w:t>
@@ -194,15 +160,13 @@
         <w:rPr>
           <w:rFonts w:eastAsia="Times New Roman" w:cstheme="minorHAnsi"/>
           <w:color w:val="333333"/>
-          <w:sz w:val="24"/>
-          <w:szCs w:val="24"/>
-        </w:rPr>
-      </w:pPr>
-      <w:r>
-        <w:rPr>
-          <w:rFonts w:eastAsia="Times New Roman" w:cstheme="minorHAnsi"/>
-          <w:color w:val="333333"/>
-          <w:sz w:val="24"/>
+          <w:szCs w:val="24"/>
+        </w:rPr>
+      </w:pPr>
+      <w:r>
+        <w:rPr>
+          <w:rFonts w:eastAsia="Times New Roman" w:cstheme="minorHAnsi"/>
+          <w:color w:val="333333"/>
           <w:szCs w:val="24"/>
         </w:rPr>
         <w:t>Offensive/defensive Spec</w:t>
@@ -211,7 +175,6 @@
         <w:rPr>
           <w:rFonts w:eastAsia="Times New Roman" w:cstheme="minorHAnsi"/>
           <w:color w:val="333333"/>
-          <w:sz w:val="24"/>
           <w:szCs w:val="24"/>
         </w:rPr>
         <w:t>ifications:</w:t>
@@ -230,24 +193,61 @@
         <w:rPr>
           <w:rFonts w:eastAsia="Times New Roman" w:cstheme="minorHAnsi"/>
           <w:color w:val="333333"/>
-          <w:sz w:val="24"/>
-          <w:szCs w:val="24"/>
-        </w:rPr>
-      </w:pPr>
-      <w:r>
-        <w:rPr>
-          <w:rFonts w:eastAsia="Times New Roman" w:cstheme="minorHAnsi"/>
-          <w:color w:val="333333"/>
-          <w:sz w:val="24"/>
-          <w:szCs w:val="24"/>
-        </w:rPr>
-        <w:t>If wedge or flipper is utilized (see Chapter V) the device must be able to lift/push a 2</w:t>
-      </w:r>
-      <w:r>
-        <w:rPr>
-          <w:rFonts w:eastAsia="Times New Roman" w:cstheme="minorHAnsi"/>
-          <w:color w:val="333333"/>
-          <w:sz w:val="24"/>
+          <w:szCs w:val="24"/>
+        </w:rPr>
+      </w:pPr>
+      <w:r>
+        <w:rPr>
+          <w:rFonts w:eastAsia="Times New Roman" w:cstheme="minorHAnsi"/>
+          <w:color w:val="333333"/>
+          <w:szCs w:val="24"/>
+        </w:rPr>
+        <w:t>T</w:t>
+      </w:r>
+      <w:r>
+        <w:rPr>
+          <w:rFonts w:eastAsia="Times New Roman" w:cstheme="minorHAnsi"/>
+          <w:color w:val="333333"/>
+          <w:szCs w:val="24"/>
+        </w:rPr>
+        <w:t xml:space="preserve">he </w:t>
+      </w:r>
+      <w:r>
+        <w:rPr>
+          <w:rFonts w:eastAsia="Times New Roman" w:cstheme="minorHAnsi"/>
+          <w:color w:val="333333"/>
+          <w:szCs w:val="24"/>
+        </w:rPr>
+        <w:t>robot</w:t>
+      </w:r>
+      <w:r>
+        <w:rPr>
+          <w:rFonts w:eastAsia="Times New Roman" w:cstheme="minorHAnsi"/>
+          <w:color w:val="333333"/>
+          <w:szCs w:val="24"/>
+        </w:rPr>
+        <w:t xml:space="preserve"> must be able to push </w:t>
+      </w:r>
+      <w:r>
+        <w:rPr>
+          <w:rFonts w:eastAsia="Times New Roman" w:cstheme="minorHAnsi"/>
+          <w:color w:val="333333"/>
+          <w:szCs w:val="24"/>
+        </w:rPr>
+        <w:t>with a force of</w:t>
+      </w:r>
+      <w:r>
+        <w:rPr>
+          <w:rFonts w:eastAsia="Times New Roman" w:cstheme="minorHAnsi"/>
+          <w:color w:val="333333"/>
+          <w:szCs w:val="24"/>
+        </w:rPr>
+        <w:t xml:space="preserve"> 2</w:t>
+      </w:r>
+      <w:r>
+        <w:rPr>
+          <w:rFonts w:eastAsia="Times New Roman" w:cstheme="minorHAnsi"/>
+          <w:color w:val="333333"/>
           <w:szCs w:val="24"/>
         </w:rPr>
         <w:t>0</w:t>
@@ -256,57 +256,17 @@
         <w:rPr>
           <w:rFonts w:eastAsia="Times New Roman" w:cstheme="minorHAnsi"/>
           <w:color w:val="333333"/>
-          <w:sz w:val="24"/>
-          <w:szCs w:val="24"/>
-        </w:rPr>
-        <w:t xml:space="preserve"> </w:t>
-      </w:r>
-      <w:proofErr w:type="spellStart"/>
-      <w:r>
-        <w:rPr>
-          <w:rFonts w:eastAsia="Times New Roman" w:cstheme="minorHAnsi"/>
-          <w:color w:val="333333"/>
-          <w:sz w:val="24"/>
-          <w:szCs w:val="24"/>
-        </w:rPr>
-        <w:t>lb</w:t>
-      </w:r>
-      <w:proofErr w:type="spellEnd"/>
-      <w:r>
-        <w:rPr>
-          <w:rFonts w:eastAsia="Times New Roman" w:cstheme="minorHAnsi"/>
-          <w:color w:val="333333"/>
-          <w:sz w:val="24"/>
-          <w:szCs w:val="24"/>
-        </w:rPr>
-        <w:t xml:space="preserve"> object with ease. </w:t>
-      </w:r>
-      <w:r>
-        <w:rPr>
-          <w:rFonts w:eastAsia="Times New Roman" w:cstheme="minorHAnsi"/>
-          <w:color w:val="333333"/>
-          <w:sz w:val="24"/>
-          <w:szCs w:val="24"/>
-        </w:rPr>
-        <w:t>Shooting for &gt;</w:t>
-      </w:r>
-      <w:r>
-        <w:rPr>
-          <w:rFonts w:eastAsia="Times New Roman" w:cstheme="minorHAnsi"/>
-          <w:color w:val="333333"/>
-          <w:sz w:val="24"/>
-          <w:szCs w:val="24"/>
-        </w:rPr>
-        <w:t>25</w:t>
-      </w:r>
-      <w:r>
-        <w:rPr>
-          <w:rFonts w:eastAsia="Times New Roman" w:cstheme="minorHAnsi"/>
-          <w:color w:val="333333"/>
-          <w:sz w:val="24"/>
-          <w:szCs w:val="24"/>
-        </w:rPr>
-        <w:t>lb.</w:t>
+          <w:szCs w:val="24"/>
+        </w:rPr>
+        <w:t xml:space="preserve"> lb. This is to ensure it can move opponents and obstacles.</w:t>
+      </w:r>
+      <w:r>
+        <w:rPr>
+          <w:rFonts w:eastAsia="Times New Roman" w:cstheme="minorHAnsi"/>
+          <w:color w:val="333333"/>
+          <w:szCs w:val="24"/>
+        </w:rPr>
+        <w:t xml:space="preserve"> This is based on the fact that rubber on asphalt has a coefficient of kinetic friction between 0.5 and 0.8. (25lb * 0.8 = 20lb)</w:t>
       </w:r>
     </w:p>
     <w:p>
@@ -322,24 +282,29 @@
         <w:rPr>
           <w:rFonts w:eastAsia="Times New Roman" w:cstheme="minorHAnsi"/>
           <w:color w:val="333333"/>
-          <w:sz w:val="24"/>
-          <w:szCs w:val="24"/>
-        </w:rPr>
-      </w:pPr>
-      <w:r>
-        <w:rPr>
-          <w:rFonts w:eastAsia="Times New Roman" w:cstheme="minorHAnsi"/>
-          <w:color w:val="333333"/>
-          <w:sz w:val="24"/>
-          <w:szCs w:val="24"/>
-        </w:rPr>
-        <w:t>Bot c</w:t>
-      </w:r>
-      <w:r>
-        <w:rPr>
-          <w:rFonts w:eastAsia="Times New Roman" w:cstheme="minorHAnsi"/>
-          <w:color w:val="333333"/>
-          <w:sz w:val="24"/>
+          <w:szCs w:val="24"/>
+        </w:rPr>
+      </w:pPr>
+      <w:r>
+        <w:rPr>
+          <w:rFonts w:eastAsia="Times New Roman" w:cstheme="minorHAnsi"/>
+          <w:color w:val="333333"/>
+          <w:szCs w:val="24"/>
+        </w:rPr>
+        <w:t>The rob</w:t>
+      </w:r>
+      <w:r>
+        <w:rPr>
+          <w:rFonts w:eastAsia="Times New Roman" w:cstheme="minorHAnsi"/>
+          <w:color w:val="333333"/>
+          <w:szCs w:val="24"/>
+        </w:rPr>
+        <w:t>ot c</w:t>
+      </w:r>
+      <w:r>
+        <w:rPr>
+          <w:rFonts w:eastAsia="Times New Roman" w:cstheme="minorHAnsi"/>
+          <w:color w:val="333333"/>
           <w:szCs w:val="24"/>
         </w:rPr>
         <w:t>an</w:t>
@@ -348,7 +313,6 @@
         <w:rPr>
           <w:rFonts w:eastAsia="Times New Roman" w:cstheme="minorHAnsi"/>
           <w:color w:val="333333"/>
-          <w:sz w:val="24"/>
           <w:szCs w:val="24"/>
         </w:rPr>
         <w:t xml:space="preserve"> also</w:t>
@@ -357,7 +321,6 @@
         <w:rPr>
           <w:rFonts w:eastAsia="Times New Roman" w:cstheme="minorHAnsi"/>
           <w:color w:val="333333"/>
-          <w:sz w:val="24"/>
           <w:szCs w:val="24"/>
         </w:rPr>
         <w:t xml:space="preserve"> withstand 20 </w:t>
@@ -367,7 +330,6 @@
         <w:rPr>
           <w:rFonts w:eastAsia="Times New Roman" w:cstheme="minorHAnsi"/>
           <w:color w:val="333333"/>
-          <w:sz w:val="24"/>
           <w:szCs w:val="24"/>
         </w:rPr>
         <w:t>lb</w:t>
@@ -377,7 +339,6 @@
         <w:rPr>
           <w:rFonts w:eastAsia="Times New Roman" w:cstheme="minorHAnsi"/>
           <w:color w:val="333333"/>
-          <w:sz w:val="24"/>
           <w:szCs w:val="24"/>
         </w:rPr>
         <w:t xml:space="preserve"> </w:t>
@@ -386,7 +347,6 @@
         <w:rPr>
           <w:rFonts w:eastAsia="Times New Roman" w:cstheme="minorHAnsi"/>
           <w:color w:val="333333"/>
-          <w:sz w:val="24"/>
           <w:szCs w:val="24"/>
         </w:rPr>
         <w:t>of pushing force from opponent, based on friction and motor stall torque.</w:t>
@@ -405,24 +365,29 @@
         <w:rPr>
           <w:rFonts w:eastAsia="Times New Roman" w:cstheme="minorHAnsi"/>
           <w:color w:val="333333"/>
-          <w:sz w:val="24"/>
-          <w:szCs w:val="24"/>
-        </w:rPr>
-      </w:pPr>
-      <w:r>
-        <w:rPr>
-          <w:rFonts w:eastAsia="Times New Roman" w:cstheme="minorHAnsi"/>
-          <w:color w:val="333333"/>
-          <w:sz w:val="24"/>
-          <w:szCs w:val="24"/>
-        </w:rPr>
-        <w:t>Must be able to withstand at least 2</w:t>
-      </w:r>
-      <w:r>
-        <w:rPr>
-          <w:rFonts w:eastAsia="Times New Roman" w:cstheme="minorHAnsi"/>
-          <w:color w:val="333333"/>
-          <w:sz w:val="24"/>
+          <w:szCs w:val="24"/>
+        </w:rPr>
+      </w:pPr>
+      <w:r>
+        <w:rPr>
+          <w:rFonts w:eastAsia="Times New Roman" w:cstheme="minorHAnsi"/>
+          <w:color w:val="333333"/>
+          <w:szCs w:val="24"/>
+        </w:rPr>
+        <w:t>The robot m</w:t>
+      </w:r>
+      <w:r>
+        <w:rPr>
+          <w:rFonts w:eastAsia="Times New Roman" w:cstheme="minorHAnsi"/>
+          <w:color w:val="333333"/>
+          <w:szCs w:val="24"/>
+        </w:rPr>
+        <w:t>ust be able to withstand at least 2</w:t>
+      </w:r>
+      <w:r>
+        <w:rPr>
+          <w:rFonts w:eastAsia="Times New Roman" w:cstheme="minorHAnsi"/>
+          <w:color w:val="333333"/>
           <w:szCs w:val="24"/>
         </w:rPr>
         <w:t>5</w:t>
@@ -431,7 +396,6 @@
         <w:rPr>
           <w:rFonts w:eastAsia="Times New Roman" w:cstheme="minorHAnsi"/>
           <w:color w:val="333333"/>
-          <w:sz w:val="24"/>
           <w:szCs w:val="24"/>
         </w:rPr>
         <w:t xml:space="preserve"> </w:t>
@@ -441,7 +405,6 @@
         <w:rPr>
           <w:rFonts w:eastAsia="Times New Roman" w:cstheme="minorHAnsi"/>
           <w:color w:val="333333"/>
-          <w:sz w:val="24"/>
           <w:szCs w:val="24"/>
         </w:rPr>
         <w:t>lb</w:t>
@@ -451,10 +414,25 @@
         <w:rPr>
           <w:rFonts w:eastAsia="Times New Roman" w:cstheme="minorHAnsi"/>
           <w:color w:val="333333"/>
-          <w:sz w:val="24"/>
-          <w:szCs w:val="24"/>
-        </w:rPr>
-        <w:t xml:space="preserve"> added weight in case another bot gets on top.</w:t>
+          <w:szCs w:val="24"/>
+        </w:rPr>
+        <w:t xml:space="preserve"> added weight in case another bot gets on top</w:t>
+      </w:r>
+      <w:r>
+        <w:rPr>
+          <w:rFonts w:eastAsia="Times New Roman" w:cstheme="minorHAnsi"/>
+          <w:color w:val="333333"/>
+          <w:szCs w:val="24"/>
+        </w:rPr>
+        <w:t xml:space="preserve"> of it</w:t>
+      </w:r>
+      <w:r>
+        <w:rPr>
+          <w:rFonts w:eastAsia="Times New Roman" w:cstheme="minorHAnsi"/>
+          <w:color w:val="333333"/>
+          <w:szCs w:val="24"/>
+        </w:rPr>
+        <w:t>.</w:t>
       </w:r>
     </w:p>
     <w:p>
@@ -470,56 +448,21 @@
         <w:rPr>
           <w:rFonts w:eastAsia="Times New Roman" w:cstheme="minorHAnsi"/>
           <w:color w:val="333333"/>
-          <w:sz w:val="24"/>
-          <w:szCs w:val="24"/>
-        </w:rPr>
-      </w:pPr>
-      <w:r>
-        <w:rPr>
-          <w:rFonts w:eastAsia="Times New Roman" w:cstheme="minorHAnsi"/>
-          <w:color w:val="333333"/>
-          <w:sz w:val="24"/>
-          <w:szCs w:val="24"/>
-        </w:rPr>
-        <w:t>If an externally threaded (or studded) roller is utilized, it must also be able to inflict at least</w:t>
-      </w:r>
-      <w:r>
-        <w:rPr>
-          <w:rFonts w:eastAsia="Times New Roman" w:cstheme="minorHAnsi"/>
-          <w:color w:val="333333"/>
-          <w:sz w:val="24"/>
-          <w:szCs w:val="24"/>
-        </w:rPr>
-        <w:t xml:space="preserve"> 20</w:t>
-      </w:r>
-      <w:r>
-        <w:rPr>
-          <w:rFonts w:eastAsia="Times New Roman" w:cstheme="minorHAnsi"/>
-          <w:color w:val="333333"/>
-          <w:sz w:val="24"/>
-          <w:szCs w:val="24"/>
-        </w:rPr>
-        <w:t xml:space="preserve"> </w:t>
-      </w:r>
-      <w:proofErr w:type="spellStart"/>
-      <w:r>
-        <w:rPr>
-          <w:rFonts w:eastAsia="Times New Roman" w:cstheme="minorHAnsi"/>
-          <w:color w:val="333333"/>
-          <w:sz w:val="24"/>
-          <w:szCs w:val="24"/>
-        </w:rPr>
-        <w:t>lb</w:t>
-      </w:r>
-      <w:proofErr w:type="spellEnd"/>
-      <w:r>
-        <w:rPr>
-          <w:rFonts w:eastAsia="Times New Roman" w:cstheme="minorHAnsi"/>
-          <w:color w:val="333333"/>
-          <w:sz w:val="24"/>
-          <w:szCs w:val="24"/>
-        </w:rPr>
-        <w:t xml:space="preserve"> of force.</w:t>
+          <w:szCs w:val="24"/>
+        </w:rPr>
+      </w:pPr>
+      <w:r>
+        <w:rPr>
+          <w:rFonts w:eastAsia="Times New Roman" w:cstheme="minorHAnsi"/>
+          <w:color w:val="333333"/>
+          <w:szCs w:val="24"/>
+        </w:rPr>
+        <w:t>The robot must move under its own power at a minimum speed of 1 foot per second.</w:t>
+      </w:r>
+    </w:p>
+    <w:p>
+      <w:r>
+        <w:t>Assembly Specifications:</w:t>
       </w:r>
     </w:p>
     <w:p>
@@ -535,76 +478,64 @@
         <w:rPr>
           <w:rFonts w:eastAsia="Times New Roman" w:cstheme="minorHAnsi"/>
           <w:color w:val="333333"/>
-          <w:sz w:val="24"/>
-          <w:szCs w:val="24"/>
-        </w:rPr>
-      </w:pPr>
-      <w:r>
-        <w:rPr>
-          <w:rFonts w:eastAsia="Times New Roman" w:cstheme="minorHAnsi"/>
-          <w:color w:val="333333"/>
-          <w:sz w:val="24"/>
-          <w:szCs w:val="24"/>
-        </w:rPr>
-        <w:t xml:space="preserve">If a strictly geometric wedge is used, (no hydraulics) the bot must be able to gain enough speed to push around another 25 </w:t>
-      </w:r>
-      <w:proofErr w:type="spellStart"/>
-      <w:r>
-        <w:rPr>
-          <w:rFonts w:eastAsia="Times New Roman" w:cstheme="minorHAnsi"/>
-          <w:color w:val="333333"/>
-          <w:sz w:val="24"/>
-          <w:szCs w:val="24"/>
-        </w:rPr>
-        <w:t>lb</w:t>
-      </w:r>
-      <w:proofErr w:type="spellEnd"/>
-      <w:r>
-        <w:rPr>
-          <w:rFonts w:eastAsia="Times New Roman" w:cstheme="minorHAnsi"/>
-          <w:color w:val="333333"/>
-          <w:sz w:val="24"/>
-          <w:szCs w:val="24"/>
-        </w:rPr>
-        <w:t xml:space="preserve"> bot.</w:t>
-      </w:r>
-    </w:p>
-    <w:p>
-      <w:pPr>
-        <w:pStyle w:val="ListParagraph"/>
-        <w:shd w:val="clear" w:color="auto" w:fill="FFFFFF"/>
-        <w:spacing w:after="150" w:line="240" w:lineRule="auto"/>
-        <w:jc w:val="both"/>
-        <w:rPr>
-          <w:rFonts w:eastAsia="Times New Roman" w:cstheme="minorHAnsi"/>
-          <w:color w:val="333333"/>
-          <w:sz w:val="24"/>
-          <w:szCs w:val="24"/>
-        </w:rPr>
-      </w:pPr>
-    </w:p>
-    <w:p>
-      <w:pPr>
-        <w:pStyle w:val="ListParagraph"/>
-        <w:shd w:val="clear" w:color="auto" w:fill="FFFFFF"/>
-        <w:spacing w:after="150" w:line="240" w:lineRule="auto"/>
-        <w:ind w:hanging="720"/>
-        <w:jc w:val="both"/>
-        <w:rPr>
-          <w:rFonts w:eastAsia="Times New Roman" w:cstheme="minorHAnsi"/>
-          <w:color w:val="333333"/>
-          <w:sz w:val="24"/>
-          <w:szCs w:val="24"/>
-        </w:rPr>
-      </w:pPr>
-      <w:r>
-        <w:rPr>
-          <w:rFonts w:eastAsia="Times New Roman" w:cstheme="minorHAnsi"/>
-          <w:color w:val="333333"/>
-          <w:sz w:val="24"/>
-          <w:szCs w:val="24"/>
-        </w:rPr>
-        <w:t>Assembly Specifications:</w:t>
+          <w:szCs w:val="24"/>
+        </w:rPr>
+      </w:pPr>
+      <w:r>
+        <w:rPr>
+          <w:rFonts w:eastAsia="Times New Roman" w:cstheme="minorHAnsi"/>
+          <w:color w:val="333333"/>
+          <w:szCs w:val="24"/>
+        </w:rPr>
+        <w:t>The b</w:t>
+      </w:r>
+      <w:r>
+        <w:rPr>
+          <w:rFonts w:eastAsia="Times New Roman" w:cstheme="minorHAnsi"/>
+          <w:color w:val="333333"/>
+          <w:szCs w:val="24"/>
+        </w:rPr>
+        <w:t>attery should provide enough power to</w:t>
+      </w:r>
+      <w:r>
+        <w:rPr>
+          <w:rFonts w:eastAsia="Times New Roman" w:cstheme="minorHAnsi"/>
+          <w:color w:val="333333"/>
+          <w:szCs w:val="24"/>
+        </w:rPr>
+        <w:t xml:space="preserve"> run</w:t>
+      </w:r>
+      <w:r>
+        <w:rPr>
+          <w:rFonts w:eastAsia="Times New Roman" w:cstheme="minorHAnsi"/>
+          <w:color w:val="333333"/>
+          <w:szCs w:val="24"/>
+        </w:rPr>
+        <w:t xml:space="preserve"> the robot</w:t>
+      </w:r>
+      <w:r>
+        <w:rPr>
+          <w:rFonts w:eastAsia="Times New Roman" w:cstheme="minorHAnsi"/>
+          <w:color w:val="333333"/>
+          <w:szCs w:val="24"/>
+        </w:rPr>
+        <w:t xml:space="preserve"> for 3 minutes continuously and be replaced or charged in under 5</w:t>
+      </w:r>
+      <w:r>
+        <w:rPr>
+          <w:rFonts w:eastAsia="Times New Roman" w:cstheme="minorHAnsi"/>
+          <w:color w:val="333333"/>
+          <w:szCs w:val="24"/>
+        </w:rPr>
+        <w:t xml:space="preserve"> minutes</w:t>
+      </w:r>
+      <w:r>
+        <w:rPr>
+          <w:rFonts w:eastAsia="Times New Roman" w:cstheme="minorHAnsi"/>
+          <w:color w:val="333333"/>
+          <w:szCs w:val="24"/>
+        </w:rPr>
+        <w:t>.</w:t>
       </w:r>
     </w:p>
     <w:p>
@@ -620,45 +551,348 @@
         <w:rPr>
           <w:rFonts w:eastAsia="Times New Roman" w:cstheme="minorHAnsi"/>
           <w:color w:val="333333"/>
-          <w:sz w:val="24"/>
-          <w:szCs w:val="24"/>
-        </w:rPr>
-      </w:pPr>
-      <w:r>
-        <w:rPr>
-          <w:rFonts w:eastAsia="Times New Roman" w:cstheme="minorHAnsi"/>
-          <w:color w:val="333333"/>
-          <w:sz w:val="24"/>
-          <w:szCs w:val="24"/>
-        </w:rPr>
-        <w:t>Battery should provide enough power to</w:t>
-      </w:r>
-      <w:r>
-        <w:rPr>
-          <w:rFonts w:eastAsia="Times New Roman" w:cstheme="minorHAnsi"/>
-          <w:color w:val="333333"/>
-          <w:sz w:val="24"/>
-          <w:szCs w:val="24"/>
-        </w:rPr>
-        <w:t xml:space="preserve"> run for 3 minutes continuously and be replaced or charged in under 5</w:t>
-      </w:r>
-      <w:r>
-        <w:rPr>
-          <w:rFonts w:eastAsia="Times New Roman" w:cstheme="minorHAnsi"/>
-          <w:color w:val="333333"/>
-          <w:sz w:val="24"/>
-          <w:szCs w:val="24"/>
-        </w:rPr>
-        <w:t xml:space="preserve"> minutes</w:t>
-      </w:r>
-      <w:r>
-        <w:rPr>
-          <w:rFonts w:eastAsia="Times New Roman" w:cstheme="minorHAnsi"/>
-          <w:color w:val="333333"/>
-          <w:sz w:val="24"/>
+          <w:szCs w:val="24"/>
+        </w:rPr>
+      </w:pPr>
+      <w:r>
+        <w:rPr>
+          <w:rFonts w:eastAsia="Times New Roman" w:cstheme="minorHAnsi"/>
+          <w:color w:val="333333"/>
+          <w:szCs w:val="24"/>
+        </w:rPr>
+        <w:t>T</w:t>
+      </w:r>
+      <w:r>
+        <w:rPr>
+          <w:rFonts w:eastAsia="Times New Roman" w:cstheme="minorHAnsi"/>
+          <w:color w:val="333333"/>
+          <w:szCs w:val="24"/>
+        </w:rPr>
+        <w:t>he t</w:t>
+      </w:r>
+      <w:r>
+        <w:rPr>
+          <w:rFonts w:eastAsia="Times New Roman" w:cstheme="minorHAnsi"/>
+          <w:color w:val="333333"/>
+          <w:szCs w:val="24"/>
+        </w:rPr>
+        <w:t>urn</w:t>
+      </w:r>
+      <w:r>
+        <w:rPr>
+          <w:rFonts w:eastAsia="Times New Roman" w:cstheme="minorHAnsi"/>
+          <w:color w:val="333333"/>
+          <w:szCs w:val="24"/>
+        </w:rPr>
+        <w:t>ing</w:t>
+      </w:r>
+      <w:r>
+        <w:rPr>
+          <w:rFonts w:eastAsia="Times New Roman" w:cstheme="minorHAnsi"/>
+          <w:color w:val="333333"/>
+          <w:szCs w:val="24"/>
+        </w:rPr>
+        <w:t xml:space="preserve"> radius of </w:t>
+      </w:r>
+      <w:r>
+        <w:rPr>
+          <w:rFonts w:eastAsia="Times New Roman" w:cstheme="minorHAnsi"/>
+          <w:color w:val="333333"/>
+          <w:szCs w:val="24"/>
+        </w:rPr>
+        <w:t>the rob</w:t>
+      </w:r>
+      <w:r>
+        <w:rPr>
+          <w:rFonts w:eastAsia="Times New Roman" w:cstheme="minorHAnsi"/>
+          <w:color w:val="333333"/>
+          <w:szCs w:val="24"/>
+        </w:rPr>
+        <w:t xml:space="preserve">ot has to be </w:t>
+      </w:r>
+      <w:r>
+        <w:rPr>
+          <w:rFonts w:eastAsia="Times New Roman" w:cstheme="minorHAnsi"/>
+          <w:color w:val="333333"/>
+          <w:szCs w:val="24"/>
+        </w:rPr>
+        <w:t>at least 3 ft</w:t>
+      </w:r>
+    </w:p>
+    <w:p>
+      <w:pPr>
+        <w:shd w:val="clear" w:color="auto" w:fill="FFFFFF"/>
+        <w:spacing w:after="150" w:line="240" w:lineRule="auto"/>
+        <w:jc w:val="both"/>
+        <w:rPr>
+          <w:rFonts w:eastAsia="Times New Roman" w:cstheme="minorHAnsi"/>
+          <w:color w:val="333333"/>
+          <w:szCs w:val="24"/>
+        </w:rPr>
+      </w:pPr>
+      <w:r>
+        <w:rPr>
+          <w:rFonts w:eastAsia="Times New Roman" w:cstheme="minorHAnsi"/>
+          <w:color w:val="333333"/>
+          <w:szCs w:val="24"/>
+        </w:rPr>
+        <w:t xml:space="preserve">Interface </w:t>
+      </w:r>
+      <w:r>
+        <w:rPr>
+          <w:rFonts w:eastAsia="Times New Roman" w:cstheme="minorHAnsi"/>
+          <w:color w:val="333333"/>
+          <w:szCs w:val="24"/>
+        </w:rPr>
+        <w:t>Specifications</w:t>
+      </w:r>
+      <w:r>
+        <w:rPr>
+          <w:rFonts w:eastAsia="Times New Roman" w:cstheme="minorHAnsi"/>
+          <w:color w:val="333333"/>
+          <w:szCs w:val="24"/>
+        </w:rPr>
+        <w:t>:</w:t>
+      </w:r>
+    </w:p>
+    <w:p>
+      <w:pPr>
+        <w:pStyle w:val="ListParagraph"/>
+        <w:numPr>
+          <w:ilvl w:val="0"/>
+          <w:numId w:val="3"/>
+        </w:numPr>
+        <w:shd w:val="clear" w:color="auto" w:fill="FFFFFF"/>
+        <w:spacing w:after="150" w:line="240" w:lineRule="auto"/>
+        <w:jc w:val="both"/>
+        <w:rPr>
+          <w:rFonts w:eastAsia="Times New Roman" w:cstheme="minorHAnsi"/>
+          <w:color w:val="333333"/>
+          <w:szCs w:val="24"/>
+        </w:rPr>
+      </w:pPr>
+      <w:r>
+        <w:rPr>
+          <w:rFonts w:eastAsia="Times New Roman" w:cstheme="minorHAnsi"/>
+          <w:color w:val="333333"/>
+          <w:szCs w:val="24"/>
+        </w:rPr>
+        <w:t>The rob</w:t>
+      </w:r>
+      <w:r>
+        <w:rPr>
+          <w:rFonts w:eastAsia="Times New Roman" w:cstheme="minorHAnsi"/>
+          <w:color w:val="333333"/>
+          <w:szCs w:val="24"/>
+        </w:rPr>
+        <w:t>ot m</w:t>
+      </w:r>
+      <w:r>
+        <w:rPr>
+          <w:rFonts w:eastAsia="Times New Roman" w:cstheme="minorHAnsi"/>
+          <w:color w:val="333333"/>
+          <w:szCs w:val="24"/>
+        </w:rPr>
+        <w:t xml:space="preserve">ust include a master power disconnect switch </w:t>
+      </w:r>
+    </w:p>
+    <w:p>
+      <w:pPr>
+        <w:pStyle w:val="ListParagraph"/>
+        <w:numPr>
+          <w:ilvl w:val="0"/>
+          <w:numId w:val="2"/>
+        </w:numPr>
+        <w:shd w:val="clear" w:color="auto" w:fill="FFFFFF"/>
+        <w:spacing w:after="150" w:line="240" w:lineRule="auto"/>
+        <w:jc w:val="both"/>
+        <w:rPr>
+          <w:rFonts w:eastAsia="Times New Roman" w:cstheme="minorHAnsi"/>
+          <w:color w:val="333333"/>
+          <w:szCs w:val="24"/>
+        </w:rPr>
+      </w:pPr>
+      <w:r>
+        <w:rPr>
+          <w:rFonts w:eastAsia="Times New Roman" w:cstheme="minorHAnsi"/>
+          <w:color w:val="333333"/>
+          <w:szCs w:val="24"/>
+        </w:rPr>
+        <w:t>The c</w:t>
+      </w:r>
+      <w:r>
+        <w:rPr>
+          <w:rFonts w:eastAsia="Times New Roman" w:cstheme="minorHAnsi"/>
+          <w:color w:val="333333"/>
+          <w:szCs w:val="24"/>
+        </w:rPr>
+        <w:t>ontrol system must interface with driving motors as well and a remote control</w:t>
+      </w:r>
+      <w:r>
+        <w:rPr>
+          <w:rFonts w:eastAsia="Times New Roman" w:cstheme="minorHAnsi"/>
+          <w:color w:val="333333"/>
+          <w:szCs w:val="24"/>
+        </w:rPr>
+        <w:t>,</w:t>
+      </w:r>
+      <w:r>
+        <w:rPr>
+          <w:rFonts w:eastAsia="Times New Roman" w:cstheme="minorHAnsi"/>
+          <w:color w:val="333333"/>
+          <w:szCs w:val="24"/>
+        </w:rPr>
+        <w:t xml:space="preserve"> which </w:t>
+      </w:r>
+      <w:r>
+        <w:rPr>
+          <w:rFonts w:eastAsia="Times New Roman" w:cstheme="minorHAnsi"/>
+          <w:color w:val="333333"/>
+          <w:szCs w:val="24"/>
+        </w:rPr>
+        <w:t>must maintain a reliable connection</w:t>
+      </w:r>
+      <w:r>
+        <w:rPr>
+          <w:rFonts w:eastAsia="Times New Roman" w:cstheme="minorHAnsi"/>
+          <w:color w:val="333333"/>
+          <w:szCs w:val="24"/>
+        </w:rPr>
+        <w:t xml:space="preserve"> over </w:t>
+      </w:r>
+      <w:r>
+        <w:rPr>
+          <w:rFonts w:eastAsia="Times New Roman" w:cstheme="minorHAnsi"/>
+          <w:color w:val="333333"/>
+          <w:szCs w:val="24"/>
+        </w:rPr>
+        <w:t xml:space="preserve">a distance of </w:t>
+      </w:r>
+      <w:r>
+        <w:rPr>
+          <w:rFonts w:eastAsia="Times New Roman" w:cstheme="minorHAnsi"/>
+          <w:color w:val="333333"/>
+          <w:szCs w:val="24"/>
+        </w:rPr>
+        <w:t xml:space="preserve">at least 33.28 ft. </w:t>
+      </w:r>
+      <w:r>
+        <w:rPr>
+          <w:rFonts w:eastAsia="Times New Roman" w:cstheme="minorHAnsi"/>
+          <w:color w:val="333333"/>
+          <w:szCs w:val="24"/>
+        </w:rPr>
+        <w:t>This was c</w:t>
+      </w:r>
+      <w:r>
+        <w:rPr>
+          <w:rFonts w:eastAsia="Times New Roman" w:cstheme="minorHAnsi"/>
+          <w:color w:val="333333"/>
+          <w:szCs w:val="24"/>
+        </w:rPr>
+        <w:t xml:space="preserve">alculated by finding the corner to corner span of the arena and adding 5 feet </w:t>
+      </w:r>
+      <w:r>
+        <w:rPr>
+          <w:rFonts w:eastAsia="Times New Roman" w:cstheme="minorHAnsi"/>
+          <w:color w:val="333333"/>
+          <w:szCs w:val="24"/>
+        </w:rPr>
+        <w:t>(SQRT((20ft^</w:t>
+      </w:r>
+      <w:r>
+        <w:rPr>
+          <w:rFonts w:eastAsia="Times New Roman" w:cstheme="minorHAnsi"/>
+          <w:color w:val="333333"/>
+          <w:szCs w:val="24"/>
+        </w:rPr>
+        <w:t>2) +(</w:t>
+      </w:r>
+      <w:r>
+        <w:rPr>
+          <w:rFonts w:eastAsia="Times New Roman" w:cstheme="minorHAnsi"/>
+          <w:color w:val="333333"/>
+          <w:szCs w:val="24"/>
+        </w:rPr>
+        <w:t>20ft^2</w:t>
+      </w:r>
+      <w:r>
+        <w:rPr>
+          <w:rFonts w:eastAsia="Times New Roman" w:cstheme="minorHAnsi"/>
+          <w:color w:val="333333"/>
+          <w:szCs w:val="24"/>
+        </w:rPr>
+        <w:t>)) +</w:t>
+      </w:r>
+      <w:r>
+        <w:rPr>
+          <w:rFonts w:eastAsia="Times New Roman" w:cstheme="minorHAnsi"/>
+          <w:color w:val="333333"/>
+          <w:szCs w:val="24"/>
+        </w:rPr>
+        <w:t xml:space="preserve">5 </w:t>
+      </w:r>
+      <w:proofErr w:type="spellStart"/>
+      <w:r>
+        <w:rPr>
+          <w:rFonts w:eastAsia="Times New Roman" w:cstheme="minorHAnsi"/>
+          <w:color w:val="333333"/>
+          <w:szCs w:val="24"/>
+        </w:rPr>
+        <w:t>ft</w:t>
+      </w:r>
+      <w:proofErr w:type="spellEnd"/>
+      <w:r>
+        <w:rPr>
+          <w:rFonts w:eastAsia="Times New Roman" w:cstheme="minorHAnsi"/>
+          <w:color w:val="333333"/>
+          <w:szCs w:val="24"/>
+        </w:rPr>
+        <w:t>)</w:t>
+      </w:r>
+      <w:r>
+        <w:rPr>
+          <w:rFonts w:eastAsia="Times New Roman" w:cstheme="minorHAnsi"/>
+          <w:color w:val="333333"/>
           <w:szCs w:val="24"/>
         </w:rPr>
         <w:t>.</w:t>
+      </w:r>
+    </w:p>
+    <w:p>
+      <w:pPr>
+        <w:shd w:val="clear" w:color="auto" w:fill="FFFFFF"/>
+        <w:spacing w:after="150" w:line="240" w:lineRule="auto"/>
+        <w:jc w:val="both"/>
+        <w:rPr>
+          <w:rFonts w:eastAsia="Times New Roman" w:cstheme="minorHAnsi"/>
+          <w:color w:val="333333"/>
+          <w:szCs w:val="24"/>
+        </w:rPr>
+      </w:pPr>
+      <w:r>
+        <w:rPr>
+          <w:rFonts w:eastAsia="Times New Roman" w:cstheme="minorHAnsi"/>
+          <w:color w:val="333333"/>
+          <w:szCs w:val="24"/>
+        </w:rPr>
+        <w:t xml:space="preserve">Material </w:t>
+      </w:r>
+      <w:r>
+        <w:rPr>
+          <w:rFonts w:eastAsia="Times New Roman" w:cstheme="minorHAnsi"/>
+          <w:color w:val="333333"/>
+          <w:szCs w:val="24"/>
+        </w:rPr>
+        <w:t>Specifications</w:t>
+      </w:r>
+      <w:r>
+        <w:rPr>
+          <w:rFonts w:eastAsia="Times New Roman" w:cstheme="minorHAnsi"/>
+          <w:color w:val="333333"/>
+          <w:szCs w:val="24"/>
+        </w:rPr>
+        <w:t>:</w:t>
       </w:r>
     </w:p>
     <w:p>
@@ -674,36 +908,74 @@
         <w:rPr>
           <w:rFonts w:eastAsia="Times New Roman" w:cstheme="minorHAnsi"/>
           <w:color w:val="333333"/>
-          <w:sz w:val="24"/>
-          <w:szCs w:val="24"/>
-        </w:rPr>
-      </w:pPr>
-      <w:r>
-        <w:rPr>
-          <w:rFonts w:eastAsia="Times New Roman" w:cstheme="minorHAnsi"/>
-          <w:color w:val="333333"/>
-          <w:sz w:val="24"/>
-          <w:szCs w:val="24"/>
-        </w:rPr>
-        <w:t>Mo</w:t>
-      </w:r>
-      <w:r>
-        <w:rPr>
-          <w:rFonts w:eastAsia="Times New Roman" w:cstheme="minorHAnsi"/>
-          <w:color w:val="333333"/>
-          <w:sz w:val="24"/>
-          <w:szCs w:val="24"/>
-        </w:rPr>
-        <w:t xml:space="preserve">tor and wheel assembly must provide as well as withstand </w:t>
-      </w:r>
-      <w:r>
-        <w:rPr>
-          <w:rFonts w:eastAsia="Times New Roman" w:cstheme="minorHAnsi"/>
-          <w:color w:val="333333"/>
-          <w:sz w:val="24"/>
-          <w:szCs w:val="24"/>
-        </w:rPr>
-        <w:t>a force of 25 lb.</w:t>
+          <w:szCs w:val="24"/>
+        </w:rPr>
+      </w:pPr>
+      <w:r>
+        <w:rPr>
+          <w:rFonts w:eastAsia="Times New Roman" w:cstheme="minorHAnsi"/>
+          <w:color w:val="333333"/>
+          <w:szCs w:val="24"/>
+        </w:rPr>
+        <w:t xml:space="preserve">Device (Not including peripheral equipment) must weigh </w:t>
+      </w:r>
+      <w:r>
+        <w:rPr>
+          <w:rFonts w:eastAsia="Times New Roman" w:cstheme="minorHAnsi"/>
+          <w:color w:val="333333"/>
+          <w:szCs w:val="24"/>
+        </w:rPr>
+        <w:t>between</w:t>
+      </w:r>
+      <w:r>
+        <w:rPr>
+          <w:rFonts w:eastAsia="Times New Roman" w:cstheme="minorHAnsi"/>
+          <w:color w:val="333333"/>
+          <w:szCs w:val="24"/>
+        </w:rPr>
+        <w:t xml:space="preserve"> </w:t>
+      </w:r>
+      <w:r>
+        <w:rPr>
+          <w:rFonts w:eastAsia="Times New Roman" w:cstheme="minorHAnsi"/>
+          <w:color w:val="333333"/>
+          <w:szCs w:val="24"/>
+        </w:rPr>
+        <w:t>20 and</w:t>
+      </w:r>
+      <w:r>
+        <w:rPr>
+          <w:rFonts w:eastAsia="Times New Roman" w:cstheme="minorHAnsi"/>
+          <w:color w:val="333333"/>
+          <w:szCs w:val="24"/>
+        </w:rPr>
+        <w:t xml:space="preserve"> 25 </w:t>
+      </w:r>
+      <w:proofErr w:type="spellStart"/>
+      <w:r>
+        <w:rPr>
+          <w:rFonts w:eastAsia="Times New Roman" w:cstheme="minorHAnsi"/>
+          <w:color w:val="333333"/>
+          <w:szCs w:val="24"/>
+        </w:rPr>
+        <w:t>lb</w:t>
+      </w:r>
+      <w:proofErr w:type="spellEnd"/>
+      <w:r>
+        <w:rPr>
+          <w:rFonts w:eastAsia="Times New Roman" w:cstheme="minorHAnsi"/>
+          <w:color w:val="333333"/>
+          <w:szCs w:val="24"/>
+        </w:rPr>
+        <w:t xml:space="preserve"> in order to meet requirements and not be pushed around easily</w:t>
+      </w:r>
+      <w:r>
+        <w:rPr>
+          <w:rFonts w:eastAsia="Times New Roman" w:cstheme="minorHAnsi"/>
+          <w:color w:val="333333"/>
+          <w:szCs w:val="24"/>
+        </w:rPr>
+        <w:t>.</w:t>
       </w:r>
     </w:p>
     <w:p>
@@ -719,235 +991,16 @@
         <w:rPr>
           <w:rFonts w:eastAsia="Times New Roman" w:cstheme="minorHAnsi"/>
           <w:color w:val="333333"/>
-          <w:sz w:val="24"/>
-          <w:szCs w:val="24"/>
-        </w:rPr>
-      </w:pPr>
-      <w:r>
-        <w:rPr>
-          <w:rFonts w:eastAsia="Times New Roman" w:cstheme="minorHAnsi"/>
-          <w:color w:val="333333"/>
-          <w:sz w:val="24"/>
-          <w:szCs w:val="24"/>
-        </w:rPr>
-        <w:t xml:space="preserve">Turn radius of </w:t>
-      </w:r>
-      <w:r>
-        <w:rPr>
-          <w:rFonts w:eastAsia="Times New Roman" w:cstheme="minorHAnsi"/>
-          <w:color w:val="333333"/>
-          <w:sz w:val="24"/>
-          <w:szCs w:val="24"/>
-        </w:rPr>
-        <w:t xml:space="preserve">the Bot </w:t>
-      </w:r>
-      <w:proofErr w:type="gramStart"/>
-      <w:r>
-        <w:rPr>
-          <w:rFonts w:eastAsia="Times New Roman" w:cstheme="minorHAnsi"/>
-          <w:color w:val="333333"/>
-          <w:sz w:val="24"/>
-          <w:szCs w:val="24"/>
-        </w:rPr>
-        <w:t>has to</w:t>
-      </w:r>
-      <w:proofErr w:type="gramEnd"/>
-      <w:r>
-        <w:rPr>
-          <w:rFonts w:eastAsia="Times New Roman" w:cstheme="minorHAnsi"/>
-          <w:color w:val="333333"/>
-          <w:sz w:val="24"/>
-          <w:szCs w:val="24"/>
-        </w:rPr>
-        <w:t xml:space="preserve"> be </w:t>
-      </w:r>
-      <w:r>
-        <w:rPr>
-          <w:rFonts w:eastAsia="Times New Roman" w:cstheme="minorHAnsi"/>
-          <w:color w:val="333333"/>
-          <w:sz w:val="24"/>
-          <w:szCs w:val="24"/>
-        </w:rPr>
-        <w:t>at least 3 ft</w:t>
-      </w:r>
-    </w:p>
-    <w:p>
-      <w:pPr>
-        <w:shd w:val="clear" w:color="auto" w:fill="FFFFFF"/>
-        <w:spacing w:after="150" w:line="240" w:lineRule="auto"/>
-        <w:jc w:val="both"/>
-        <w:rPr>
-          <w:rFonts w:eastAsia="Times New Roman" w:cstheme="minorHAnsi"/>
-          <w:color w:val="333333"/>
-          <w:sz w:val="24"/>
-          <w:szCs w:val="24"/>
-        </w:rPr>
-      </w:pPr>
-      <w:r>
-        <w:rPr>
-          <w:rFonts w:eastAsia="Times New Roman" w:cstheme="minorHAnsi"/>
-          <w:color w:val="333333"/>
-          <w:sz w:val="24"/>
-          <w:szCs w:val="24"/>
-        </w:rPr>
-        <w:t xml:space="preserve">Interface </w:t>
-      </w:r>
-      <w:r>
-        <w:rPr>
-          <w:rFonts w:eastAsia="Times New Roman" w:cstheme="minorHAnsi"/>
-          <w:color w:val="333333"/>
-          <w:sz w:val="24"/>
-          <w:szCs w:val="24"/>
-        </w:rPr>
-        <w:t>Specifications</w:t>
-      </w:r>
-      <w:r>
-        <w:rPr>
-          <w:rFonts w:eastAsia="Times New Roman" w:cstheme="minorHAnsi"/>
-          <w:color w:val="333333"/>
-          <w:sz w:val="24"/>
-          <w:szCs w:val="24"/>
-        </w:rPr>
-        <w:t>:</w:t>
-      </w:r>
-    </w:p>
-    <w:p>
-      <w:pPr>
-        <w:pStyle w:val="ListParagraph"/>
-        <w:numPr>
-          <w:ilvl w:val="0"/>
-          <w:numId w:val="3"/>
-        </w:numPr>
-        <w:shd w:val="clear" w:color="auto" w:fill="FFFFFF"/>
-        <w:spacing w:after="150" w:line="240" w:lineRule="auto"/>
-        <w:jc w:val="both"/>
-        <w:rPr>
-          <w:rFonts w:eastAsia="Times New Roman" w:cstheme="minorHAnsi"/>
-          <w:color w:val="333333"/>
-          <w:sz w:val="24"/>
-          <w:szCs w:val="24"/>
-        </w:rPr>
-      </w:pPr>
-      <w:r>
-        <w:rPr>
-          <w:rFonts w:eastAsia="Times New Roman" w:cstheme="minorHAnsi"/>
-          <w:color w:val="333333"/>
-          <w:sz w:val="24"/>
-          <w:szCs w:val="24"/>
-        </w:rPr>
-        <w:t>Bot m</w:t>
-      </w:r>
-      <w:r>
-        <w:rPr>
-          <w:rFonts w:eastAsia="Times New Roman" w:cstheme="minorHAnsi"/>
-          <w:color w:val="333333"/>
-          <w:sz w:val="24"/>
-          <w:szCs w:val="24"/>
-        </w:rPr>
-        <w:t xml:space="preserve">ust include a master power disconnect switch </w:t>
-      </w:r>
-    </w:p>
-    <w:p>
-      <w:pPr>
-        <w:pStyle w:val="ListParagraph"/>
-        <w:numPr>
-          <w:ilvl w:val="0"/>
-          <w:numId w:val="2"/>
-        </w:numPr>
-        <w:shd w:val="clear" w:color="auto" w:fill="FFFFFF"/>
-        <w:spacing w:after="150" w:line="240" w:lineRule="auto"/>
-        <w:jc w:val="both"/>
-        <w:rPr>
-          <w:rFonts w:eastAsia="Times New Roman" w:cstheme="minorHAnsi"/>
-          <w:color w:val="333333"/>
-          <w:sz w:val="24"/>
-          <w:szCs w:val="24"/>
-        </w:rPr>
-      </w:pPr>
-      <w:r>
-        <w:rPr>
-          <w:rFonts w:eastAsia="Times New Roman" w:cstheme="minorHAnsi"/>
-          <w:color w:val="333333"/>
-          <w:sz w:val="24"/>
-          <w:szCs w:val="24"/>
-        </w:rPr>
-        <w:t>Control system must interface with driving motors as well and a remote control which is reliable over at least 33.28 ft. (SQRT((20ft^</w:t>
-      </w:r>
-      <w:r>
-        <w:rPr>
-          <w:rFonts w:eastAsia="Times New Roman" w:cstheme="minorHAnsi"/>
-          <w:color w:val="333333"/>
-          <w:sz w:val="24"/>
-          <w:szCs w:val="24"/>
-        </w:rPr>
-        <w:t>2) +(</w:t>
-      </w:r>
-      <w:r>
-        <w:rPr>
-          <w:rFonts w:eastAsia="Times New Roman" w:cstheme="minorHAnsi"/>
-          <w:color w:val="333333"/>
-          <w:sz w:val="24"/>
-          <w:szCs w:val="24"/>
-        </w:rPr>
-        <w:t>20ft^2</w:t>
-      </w:r>
-      <w:r>
-        <w:rPr>
-          <w:rFonts w:eastAsia="Times New Roman" w:cstheme="minorHAnsi"/>
-          <w:color w:val="333333"/>
-          <w:sz w:val="24"/>
-          <w:szCs w:val="24"/>
-        </w:rPr>
-        <w:t>)) +</w:t>
-      </w:r>
-      <w:r>
-        <w:rPr>
-          <w:rFonts w:eastAsia="Times New Roman" w:cstheme="minorHAnsi"/>
-          <w:color w:val="333333"/>
-          <w:sz w:val="24"/>
-          <w:szCs w:val="24"/>
-        </w:rPr>
-        <w:t>5 ft)</w:t>
-      </w:r>
-    </w:p>
-    <w:p>
-      <w:pPr>
-        <w:shd w:val="clear" w:color="auto" w:fill="FFFFFF"/>
-        <w:spacing w:after="150" w:line="240" w:lineRule="auto"/>
-        <w:jc w:val="both"/>
-        <w:rPr>
-          <w:rFonts w:eastAsia="Times New Roman" w:cstheme="minorHAnsi"/>
-          <w:color w:val="333333"/>
-          <w:sz w:val="24"/>
-          <w:szCs w:val="24"/>
-        </w:rPr>
-      </w:pPr>
-      <w:r>
-        <w:rPr>
-          <w:rFonts w:eastAsia="Times New Roman" w:cstheme="minorHAnsi"/>
-          <w:color w:val="333333"/>
-          <w:sz w:val="24"/>
-          <w:szCs w:val="24"/>
-        </w:rPr>
-        <w:t xml:space="preserve">Material </w:t>
-      </w:r>
-      <w:r>
-        <w:rPr>
-          <w:rFonts w:eastAsia="Times New Roman" w:cstheme="minorHAnsi"/>
-          <w:color w:val="333333"/>
-          <w:sz w:val="24"/>
-          <w:szCs w:val="24"/>
-        </w:rPr>
-        <w:t>Specifications</w:t>
-      </w:r>
-      <w:r>
-        <w:rPr>
-          <w:rFonts w:eastAsia="Times New Roman" w:cstheme="minorHAnsi"/>
-          <w:color w:val="333333"/>
-          <w:sz w:val="24"/>
-          <w:szCs w:val="24"/>
-        </w:rPr>
-        <w:t>:</w:t>
+          <w:szCs w:val="24"/>
+        </w:rPr>
+      </w:pPr>
+      <w:r>
+        <w:rPr>
+          <w:rFonts w:eastAsia="Times New Roman" w:cstheme="minorHAnsi"/>
+          <w:color w:val="333333"/>
+          <w:szCs w:val="24"/>
+        </w:rPr>
+        <w:t>Device must stow into am 18” cube.</w:t>
       </w:r>
     </w:p>
     <w:p>
@@ -963,103 +1016,16 @@
         <w:rPr>
           <w:rFonts w:eastAsia="Times New Roman" w:cstheme="minorHAnsi"/>
           <w:color w:val="333333"/>
-          <w:sz w:val="24"/>
-          <w:szCs w:val="24"/>
-        </w:rPr>
-      </w:pPr>
-      <w:r>
-        <w:rPr>
-          <w:rFonts w:eastAsia="Times New Roman" w:cstheme="minorHAnsi"/>
-          <w:color w:val="333333"/>
-          <w:sz w:val="24"/>
-          <w:szCs w:val="24"/>
-        </w:rPr>
-        <w:t xml:space="preserve">Device (Not including peripheral equipment) must weigh </w:t>
-      </w:r>
-      <w:r>
-        <w:rPr>
-          <w:rFonts w:eastAsia="Times New Roman" w:cstheme="minorHAnsi"/>
-          <w:color w:val="333333"/>
-          <w:sz w:val="24"/>
-          <w:szCs w:val="24"/>
-        </w:rPr>
-        <w:t>between</w:t>
-      </w:r>
-      <w:r>
-        <w:rPr>
-          <w:rFonts w:eastAsia="Times New Roman" w:cstheme="minorHAnsi"/>
-          <w:color w:val="333333"/>
-          <w:sz w:val="24"/>
-          <w:szCs w:val="24"/>
-        </w:rPr>
-        <w:t xml:space="preserve"> </w:t>
-      </w:r>
-      <w:r>
-        <w:rPr>
-          <w:rFonts w:eastAsia="Times New Roman" w:cstheme="minorHAnsi"/>
-          <w:color w:val="333333"/>
-          <w:sz w:val="24"/>
-          <w:szCs w:val="24"/>
-        </w:rPr>
-        <w:t>20 and</w:t>
-      </w:r>
-      <w:r>
-        <w:rPr>
-          <w:rFonts w:eastAsia="Times New Roman" w:cstheme="minorHAnsi"/>
-          <w:color w:val="333333"/>
-          <w:sz w:val="24"/>
-          <w:szCs w:val="24"/>
-        </w:rPr>
-        <w:t xml:space="preserve"> 25 </w:t>
-      </w:r>
-      <w:proofErr w:type="spellStart"/>
-      <w:r>
-        <w:rPr>
-          <w:rFonts w:eastAsia="Times New Roman" w:cstheme="minorHAnsi"/>
-          <w:color w:val="333333"/>
-          <w:sz w:val="24"/>
-          <w:szCs w:val="24"/>
-        </w:rPr>
-        <w:t>lb</w:t>
-      </w:r>
-      <w:proofErr w:type="spellEnd"/>
-      <w:r>
-        <w:rPr>
-          <w:rFonts w:eastAsia="Times New Roman" w:cstheme="minorHAnsi"/>
-          <w:color w:val="333333"/>
-          <w:sz w:val="24"/>
-          <w:szCs w:val="24"/>
-        </w:rPr>
-        <w:t xml:space="preserve"> </w:t>
-      </w:r>
-      <w:proofErr w:type="gramStart"/>
-      <w:r>
-        <w:rPr>
-          <w:rFonts w:eastAsia="Times New Roman" w:cstheme="minorHAnsi"/>
-          <w:color w:val="333333"/>
-          <w:sz w:val="24"/>
-          <w:szCs w:val="24"/>
-        </w:rPr>
-        <w:t>in order to</w:t>
-      </w:r>
-      <w:proofErr w:type="gramEnd"/>
-      <w:r>
-        <w:rPr>
-          <w:rFonts w:eastAsia="Times New Roman" w:cstheme="minorHAnsi"/>
-          <w:color w:val="333333"/>
-          <w:sz w:val="24"/>
-          <w:szCs w:val="24"/>
-        </w:rPr>
-        <w:t xml:space="preserve"> meet requirements and not be pushed around easily</w:t>
-      </w:r>
-      <w:r>
-        <w:rPr>
-          <w:rFonts w:eastAsia="Times New Roman" w:cstheme="minorHAnsi"/>
-          <w:color w:val="333333"/>
-          <w:sz w:val="24"/>
-          <w:szCs w:val="24"/>
-        </w:rPr>
-        <w:t>.</w:t>
+          <w:szCs w:val="24"/>
+        </w:rPr>
+      </w:pPr>
+      <w:r>
+        <w:rPr>
+          <w:rFonts w:eastAsia="Times New Roman" w:cstheme="minorHAnsi"/>
+          <w:color w:val="333333"/>
+          <w:szCs w:val="24"/>
+        </w:rPr>
+        <w:t>Device must not have sharper than 1/8” radius edge.</w:t>
       </w:r>
     </w:p>
     <w:p>
@@ -1075,69 +1041,13 @@
         <w:rPr>
           <w:rFonts w:eastAsia="Times New Roman" w:cstheme="minorHAnsi"/>
           <w:color w:val="333333"/>
-          <w:sz w:val="24"/>
-          <w:szCs w:val="24"/>
-        </w:rPr>
-      </w:pPr>
-      <w:r>
-        <w:rPr>
-          <w:rFonts w:eastAsia="Times New Roman" w:cstheme="minorHAnsi"/>
-          <w:color w:val="333333"/>
-          <w:sz w:val="24"/>
-          <w:szCs w:val="24"/>
-        </w:rPr>
-        <w:t>Device must stow into am 18” cube.</w:t>
-      </w:r>
-    </w:p>
-    <w:p>
-      <w:pPr>
-        <w:pStyle w:val="ListParagraph"/>
-        <w:numPr>
-          <w:ilvl w:val="0"/>
-          <w:numId w:val="1"/>
-        </w:numPr>
-        <w:shd w:val="clear" w:color="auto" w:fill="FFFFFF"/>
-        <w:spacing w:after="150" w:line="240" w:lineRule="auto"/>
-        <w:jc w:val="both"/>
-        <w:rPr>
-          <w:rFonts w:eastAsia="Times New Roman" w:cstheme="minorHAnsi"/>
-          <w:color w:val="333333"/>
-          <w:sz w:val="24"/>
-          <w:szCs w:val="24"/>
-        </w:rPr>
-      </w:pPr>
-      <w:r>
-        <w:rPr>
-          <w:rFonts w:eastAsia="Times New Roman" w:cstheme="minorHAnsi"/>
-          <w:color w:val="333333"/>
-          <w:sz w:val="24"/>
-          <w:szCs w:val="24"/>
-        </w:rPr>
-        <w:t>Device must not have sharper than 1/8” radius edge.</w:t>
-      </w:r>
-    </w:p>
-    <w:p>
-      <w:pPr>
-        <w:pStyle w:val="ListParagraph"/>
-        <w:numPr>
-          <w:ilvl w:val="0"/>
-          <w:numId w:val="1"/>
-        </w:numPr>
-        <w:shd w:val="clear" w:color="auto" w:fill="FFFFFF"/>
-        <w:spacing w:after="150" w:line="240" w:lineRule="auto"/>
-        <w:jc w:val="both"/>
-        <w:rPr>
-          <w:rFonts w:eastAsia="Times New Roman" w:cstheme="minorHAnsi"/>
-          <w:color w:val="333333"/>
-          <w:sz w:val="24"/>
-          <w:szCs w:val="24"/>
-        </w:rPr>
-      </w:pPr>
-      <w:r>
-        <w:rPr>
-          <w:rFonts w:eastAsia="Times New Roman" w:cstheme="minorHAnsi"/>
-          <w:color w:val="333333"/>
-          <w:sz w:val="24"/>
+          <w:szCs w:val="24"/>
+        </w:rPr>
+      </w:pPr>
+      <w:r>
+        <w:rPr>
+          <w:rFonts w:eastAsia="Times New Roman" w:cstheme="minorHAnsi"/>
+          <w:color w:val="333333"/>
           <w:szCs w:val="24"/>
         </w:rPr>
         <w:t xml:space="preserve">Device should cost </w:t>
@@ -1146,7 +1056,6 @@
         <w:rPr>
           <w:rFonts w:eastAsia="Times New Roman" w:cstheme="minorHAnsi"/>
           <w:color w:val="333333"/>
-          <w:sz w:val="24"/>
           <w:szCs w:val="24"/>
         </w:rPr>
         <w:t>between</w:t>
@@ -1155,7 +1064,6 @@
         <w:rPr>
           <w:rFonts w:eastAsia="Times New Roman" w:cstheme="minorHAnsi"/>
           <w:color w:val="333333"/>
-          <w:sz w:val="24"/>
           <w:szCs w:val="24"/>
         </w:rPr>
         <w:t xml:space="preserve"> $500</w:t>
@@ -1164,7 +1072,6 @@
         <w:rPr>
           <w:rFonts w:eastAsia="Times New Roman" w:cstheme="minorHAnsi"/>
           <w:color w:val="333333"/>
-          <w:sz w:val="24"/>
           <w:szCs w:val="24"/>
         </w:rPr>
         <w:t>-$1000</w:t>
@@ -1173,7 +1080,6 @@
         <w:rPr>
           <w:rFonts w:eastAsia="Times New Roman" w:cstheme="minorHAnsi"/>
           <w:color w:val="333333"/>
-          <w:sz w:val="24"/>
           <w:szCs w:val="24"/>
         </w:rPr>
         <w:t xml:space="preserve"> and include receipts.</w:t>
@@ -1188,7 +1094,6 @@
         <w:rPr>
           <w:rFonts w:eastAsia="Times New Roman" w:cstheme="minorHAnsi"/>
           <w:color w:val="333333"/>
-          <w:sz w:val="24"/>
           <w:szCs w:val="24"/>
         </w:rPr>
       </w:pPr>
@@ -1201,51 +1106,57 @@
         <w:rPr>
           <w:rFonts w:eastAsia="Times New Roman" w:cstheme="minorHAnsi"/>
           <w:color w:val="333333"/>
-          <w:sz w:val="24"/>
-          <w:szCs w:val="24"/>
-        </w:rPr>
-      </w:pPr>
-      <w:r>
-        <w:rPr>
-          <w:rFonts w:eastAsia="Times New Roman" w:cstheme="minorHAnsi"/>
-          <w:color w:val="333333"/>
-          <w:sz w:val="24"/>
-          <w:szCs w:val="24"/>
-        </w:rPr>
-        <w:t>At this level, the basic numerical values that can be achieved was assumed, and the calculation were made based on those values. As the project progress, with more research and testing, the values can be increased for decreased according to the need of overall performance of the Battle bot.</w:t>
-      </w:r>
-      <w:bookmarkStart w:id="1" w:name="_GoBack"/>
-      <w:bookmarkEnd w:id="1"/>
-    </w:p>
-    <w:p>
-      <w:pPr>
-        <w:shd w:val="clear" w:color="auto" w:fill="FFFFFF"/>
-        <w:spacing w:after="150" w:line="240" w:lineRule="auto"/>
-        <w:jc w:val="both"/>
-        <w:rPr>
-          <w:rFonts w:eastAsia="Times New Roman" w:cstheme="minorHAnsi"/>
-          <w:color w:val="333333"/>
-          <w:sz w:val="24"/>
-          <w:szCs w:val="24"/>
-        </w:rPr>
-      </w:pPr>
-    </w:p>
-    <w:p>
-      <w:pPr>
-        <w:shd w:val="clear" w:color="auto" w:fill="FFFFFF"/>
-        <w:spacing w:after="150" w:line="240" w:lineRule="auto"/>
-        <w:rPr>
-          <w:rFonts w:ascii="Verdana" w:eastAsia="Times New Roman" w:hAnsi="Verdana" w:cs="Times New Roman"/>
-          <w:color w:val="333333"/>
-          <w:sz w:val="21"/>
-          <w:szCs w:val="21"/>
-        </w:rPr>
-      </w:pPr>
-    </w:p>
-    <w:p>
-      <w:pPr>
-        <w:jc w:val="center"/>
-      </w:pPr>
+          <w:szCs w:val="24"/>
+        </w:rPr>
+      </w:pPr>
+      <w:r>
+        <w:rPr>
+          <w:rFonts w:eastAsia="Times New Roman" w:cstheme="minorHAnsi"/>
+          <w:color w:val="333333"/>
+          <w:szCs w:val="24"/>
+        </w:rPr>
+        <w:t>B</w:t>
+      </w:r>
+      <w:r>
+        <w:rPr>
+          <w:rFonts w:eastAsia="Times New Roman" w:cstheme="minorHAnsi"/>
+          <w:color w:val="333333"/>
+          <w:szCs w:val="24"/>
+        </w:rPr>
+        <w:t>asic numerical</w:t>
+      </w:r>
+      <w:r>
+        <w:rPr>
+          <w:rFonts w:eastAsia="Times New Roman" w:cstheme="minorHAnsi"/>
+          <w:color w:val="333333"/>
+          <w:szCs w:val="24"/>
+        </w:rPr>
+        <w:t xml:space="preserve"> values that can be achieved were</w:t>
+      </w:r>
+      <w:r>
+        <w:rPr>
+          <w:rFonts w:eastAsia="Times New Roman" w:cstheme="minorHAnsi"/>
+          <w:color w:val="333333"/>
+          <w:szCs w:val="24"/>
+        </w:rPr>
+        <w:t xml:space="preserve"> assumed, and the calculation</w:t>
+      </w:r>
+      <w:r>
+        <w:rPr>
+          <w:rFonts w:eastAsia="Times New Roman" w:cstheme="minorHAnsi"/>
+          <w:color w:val="333333"/>
+          <w:szCs w:val="24"/>
+        </w:rPr>
+        <w:t>s</w:t>
+      </w:r>
+      <w:r>
+        <w:rPr>
+          <w:rFonts w:eastAsia="Times New Roman" w:cstheme="minorHAnsi"/>
+          <w:color w:val="333333"/>
+          <w:szCs w:val="24"/>
+        </w:rPr>
+        <w:t xml:space="preserve"> were made based on those values. As the project progress, with more research and testing, the values can be increased for decreased according to the need of overall performance of the Battle bot.</w:t>
+      </w:r>
     </w:p>
     <w:sectPr>
       <w:pgSz w:w="12240" w:h="15840"/>
@@ -1258,7 +1169,7 @@
 </file>
 
 <file path=word/numbering.xml><?xml version="1.0" encoding="utf-8"?>
-<w:numbering xmlns:wpc="http://schemas.microsoft.com/office/word/2010/wordprocessingCanvas" xmlns:cx="http://schemas.microsoft.com/office/drawing/2014/chartex" xmlns:cx1="http://schemas.microsoft.com/office/drawing/2015/9/8/chartex" xmlns:cx2="http://schemas.microsoft.com/office/drawing/2015/10/21/chartex" xmlns:cx3="http://schemas.microsoft.com/office/drawing/2016/5/9/chartex" xmlns:cx4="http://schemas.microsoft.com/office/drawing/2016/5/10/chartex" xmlns:cx5="http://schemas.microsoft.com/office/drawing/2016/5/11/chartex" xmlns:cx6="http://schemas.microsoft.com/office/drawing/2016/5/12/chartex" xmlns:cx7="http://schemas.microsoft.com/office/drawing/2016/5/13/chartex" xmlns:cx8="http://schemas.microsoft.com/office/drawing/2016/5/14/chartex" xmlns:mc="http://schemas.openxmlformats.org/markup-compatibility/2006" xmlns:aink="http://schemas.microsoft.com/office/drawing/2016/ink" xmlns:am3d="http://schemas.microsoft.com/office/drawing/2017/model3d" xmlns:o="urn:schemas-microsoft-com:office:office" xmlns:r="http://schemas.openxmlformats.org/officeDocument/2006/relationships" xmlns:m="http://schemas.openxmlformats.org/officeDocument/2006/math" xmlns:v="urn:schemas-microsoft-com:vml" xmlns:wp14="http://schemas.microsoft.com/office/word/2010/wordprocessingDrawing" xmlns:wp="http://schemas.openxmlformats.org/drawingml/2006/wordprocessingDrawing" xmlns:w10="urn:schemas-microsoft-com:office:word" xmlns:w="http://schemas.openxmlformats.org/wordprocessingml/2006/main" xmlns:w14="http://schemas.microsoft.com/office/word/2010/wordml" xmlns:w15="http://schemas.microsoft.com/office/word/2012/wordml" xmlns:w16cid="http://schemas.microsoft.com/office/word/2016/wordml/cid" xmlns:w16se="http://schemas.microsoft.com/office/word/2015/wordml/symex" xmlns:wpg="http://schemas.microsoft.com/office/word/2010/wordprocessingGroup" xmlns:wpi="http://schemas.microsoft.com/office/word/2010/wordprocessingInk" xmlns:wne="http://schemas.microsoft.com/office/word/2006/wordml" xmlns:wps="http://schemas.microsoft.com/office/word/2010/wordprocessingShape" mc:Ignorable="w14 w15 w16se w16cid wp14">
+<w:numbering xmlns:wpc="http://schemas.microsoft.com/office/word/2010/wordprocessingCanvas" xmlns:cx="http://schemas.microsoft.com/office/drawing/2014/chartex" xmlns:cx1="http://schemas.microsoft.com/office/drawing/2015/9/8/chartex" xmlns:cx2="http://schemas.microsoft.com/office/drawing/2015/10/21/chartex" xmlns:cx3="http://schemas.microsoft.com/office/drawing/2016/5/9/chartex" xmlns:cx4="http://schemas.microsoft.com/office/drawing/2016/5/10/chartex" xmlns:cx5="http://schemas.microsoft.com/office/drawing/2016/5/11/chartex" xmlns:mc="http://schemas.openxmlformats.org/markup-compatibility/2006" xmlns:o="urn:schemas-microsoft-com:office:office" xmlns:r="http://schemas.openxmlformats.org/officeDocument/2006/relationships" xmlns:m="http://schemas.openxmlformats.org/officeDocument/2006/math" xmlns:v="urn:schemas-microsoft-com:vml" xmlns:wp14="http://schemas.microsoft.com/office/word/2010/wordprocessingDrawing" xmlns:wp="http://schemas.openxmlformats.org/drawingml/2006/wordprocessingDrawing" xmlns:w10="urn:schemas-microsoft-com:office:word" xmlns:w="http://schemas.openxmlformats.org/wordprocessingml/2006/main" xmlns:w14="http://schemas.microsoft.com/office/word/2010/wordml" xmlns:w15="http://schemas.microsoft.com/office/word/2012/wordml" xmlns:w16se="http://schemas.microsoft.com/office/word/2015/wordml/symex" xmlns:wpg="http://schemas.microsoft.com/office/word/2010/wordprocessingGroup" xmlns:wpi="http://schemas.microsoft.com/office/word/2010/wordprocessingInk" xmlns:wne="http://schemas.microsoft.com/office/word/2006/wordml" xmlns:wps="http://schemas.microsoft.com/office/word/2010/wordprocessingShape" mc:Ignorable="w14 w15 w16se wp14">
   <w:abstractNum w:abstractNumId="0" w15:restartNumberingAfterBreak="0">
     <w:nsid w:val="0B4F13DC"/>
     <w:multiLevelType w:val="hybridMultilevel"/>
@@ -1611,7 +1522,7 @@
 </file>
 
 <file path=word/styles.xml><?xml version="1.0" encoding="utf-8"?>
-<w:styles xmlns:mc="http://schemas.openxmlformats.org/markup-compatibility/2006" xmlns:r="http://schemas.openxmlformats.org/officeDocument/2006/relationships" xmlns:w="http://schemas.openxmlformats.org/wordprocessingml/2006/main" xmlns:w14="http://schemas.microsoft.com/office/word/2010/wordml" xmlns:w15="http://schemas.microsoft.com/office/word/2012/wordml" xmlns:w16cid="http://schemas.microsoft.com/office/word/2016/wordml/cid" xmlns:w16se="http://schemas.microsoft.com/office/word/2015/wordml/symex" mc:Ignorable="w14 w15 w16se w16cid">
+<w:styles xmlns:mc="http://schemas.openxmlformats.org/markup-compatibility/2006" xmlns:r="http://schemas.openxmlformats.org/officeDocument/2006/relationships" xmlns:w="http://schemas.openxmlformats.org/wordprocessingml/2006/main" xmlns:w14="http://schemas.microsoft.com/office/word/2010/wordml" xmlns:w15="http://schemas.microsoft.com/office/word/2012/wordml" xmlns:w16se="http://schemas.microsoft.com/office/word/2015/wordml/symex" mc:Ignorable="w14 w15 w16se">
   <w:docDefaults>
     <w:rPrDefault>
       <w:rPr>
@@ -1627,7 +1538,7 @@
       </w:pPr>
     </w:pPrDefault>
   </w:docDefaults>
-  <w:latentStyles w:defLockedState="0" w:defUIPriority="99" w:defSemiHidden="0" w:defUnhideWhenUsed="0" w:defQFormat="0" w:count="375">
+  <w:latentStyles w:defLockedState="0" w:defUIPriority="99" w:defSemiHidden="0" w:defUnhideWhenUsed="0" w:defQFormat="0" w:count="374">
     <w:lsdException w:name="Normal" w:uiPriority="0" w:qFormat="1"/>
     <w:lsdException w:name="heading 1" w:uiPriority="9" w:qFormat="1"/>
     <w:lsdException w:name="heading 2" w:semiHidden="1" w:uiPriority="9" w:unhideWhenUsed="1" w:qFormat="1"/>
@@ -2002,11 +1913,14 @@
     <w:lsdException w:name="Mention" w:semiHidden="1" w:unhideWhenUsed="1"/>
     <w:lsdException w:name="Smart Hyperlink" w:semiHidden="1" w:unhideWhenUsed="1"/>
     <w:lsdException w:name="Hashtag" w:semiHidden="1" w:unhideWhenUsed="1"/>
-    <w:lsdException w:name="Unresolved Mention" w:semiHidden="1" w:unhideWhenUsed="1"/>
   </w:latentStyles>
   <w:style w:type="paragraph" w:default="1" w:styleId="Normal">
     <w:name w:val="Normal"/>
     <w:qFormat/>
+    <w:rsid w:val="00F9732C"/>
+    <w:rPr>
+      <w:sz w:val="24"/>
+    </w:rPr>
   </w:style>
   <w:style w:type="paragraph" w:styleId="Heading2">
     <w:name w:val="heading 2"/>
@@ -2080,7 +1994,6 @@
     </w:pPr>
     <w:rPr>
       <w:rFonts w:ascii="Times New Roman" w:eastAsia="Times New Roman" w:hAnsi="Times New Roman" w:cs="Times New Roman"/>
-      <w:sz w:val="24"/>
       <w:szCs w:val="24"/>
     </w:rPr>
   </w:style>

</xml_diff>